<commit_message>
Formatting and writting -Updated pdf -Added text for about me section -Projects text
</commit_message>
<xml_diff>
--- a/files/Zhang_Samantha.docx
+++ b/files/Zhang_Samantha.docx
@@ -14,17 +14,17 @@
           <w:rFonts w:ascii="Times New Roman" w:hAnsi="Times New Roman" w:cs="Times New Roman"/>
           <w:b/>
           <w:bCs/>
-          <w:sz w:val="36"/>
-          <w:szCs w:val="36"/>
-        </w:rPr>
-      </w:pPr>
-      <w:r>
-        <w:rPr>
-          <w:rFonts w:ascii="Times New Roman" w:hAnsi="Times New Roman" w:cs="Times New Roman"/>
-          <w:b/>
-          <w:bCs/>
-          <w:sz w:val="36"/>
-          <w:szCs w:val="36"/>
+          <w:sz w:val="40"/>
+          <w:szCs w:val="40"/>
+        </w:rPr>
+      </w:pPr>
+      <w:r>
+        <w:rPr>
+          <w:rFonts w:ascii="Times New Roman" w:hAnsi="Times New Roman" w:cs="Times New Roman"/>
+          <w:b/>
+          <w:bCs/>
+          <w:sz w:val="40"/>
+          <w:szCs w:val="40"/>
         </w:rPr>
         <w:t>Samantha</w:t>
       </w:r>
@@ -33,8 +33,8 @@
           <w:rFonts w:ascii="Times New Roman" w:hAnsi="Times New Roman" w:cs="Times New Roman"/>
           <w:b/>
           <w:bCs/>
-          <w:sz w:val="36"/>
-          <w:szCs w:val="36"/>
+          <w:sz w:val="40"/>
+          <w:szCs w:val="40"/>
         </w:rPr>
         <w:t xml:space="preserve"> </w:t>
       </w:r>
@@ -43,8 +43,18 @@
           <w:rFonts w:ascii="Times New Roman" w:hAnsi="Times New Roman" w:cs="Times New Roman"/>
           <w:b/>
           <w:bCs/>
-          <w:sz w:val="36"/>
-          <w:szCs w:val="36"/>
+          <w:sz w:val="40"/>
+          <w:szCs w:val="40"/>
+        </w:rPr>
+        <w:t xml:space="preserve">J. </w:t>
+      </w:r>
+      <w:r>
+        <w:rPr>
+          <w:rFonts w:ascii="Times New Roman" w:hAnsi="Times New Roman" w:cs="Times New Roman"/>
+          <w:b/>
+          <w:bCs/>
+          <w:sz w:val="40"/>
+          <w:szCs w:val="40"/>
         </w:rPr>
         <w:t>Zhang</w:t>
       </w:r>
@@ -85,31 +95,7 @@
             <w:szCs w:val="20"/>
             <w:u w:val="none"/>
           </w:rPr>
-          <w:t>sjz46@cornell</w:t>
-        </w:r>
-        <w:r>
-          <w:rPr>
-            <w:rStyle w:val="Hyperlink"/>
-            <w:rFonts w:ascii="Times New Roman" w:hAnsi="Times New Roman" w:cs="Times New Roman"/>
-            <w:color w:val="000000" w:themeColor="text1"/>
-            <w:spacing w:val="-2"/>
-            <w:sz w:val="20"/>
-            <w:szCs w:val="20"/>
-            <w:u w:val="none"/>
-          </w:rPr>
-          <w:t>.</w:t>
-        </w:r>
-        <w:r>
-          <w:rPr>
-            <w:rStyle w:val="Hyperlink"/>
-            <w:rFonts w:ascii="Times New Roman" w:hAnsi="Times New Roman" w:cs="Times New Roman"/>
-            <w:color w:val="000000" w:themeColor="text1"/>
-            <w:spacing w:val="-2"/>
-            <w:sz w:val="20"/>
-            <w:szCs w:val="20"/>
-            <w:u w:val="none"/>
-          </w:rPr>
-          <w:t>edu</w:t>
+          <w:t>sjz46@cornell.edu</w:t>
         </w:r>
       </w:hyperlink>
       <w:r>
@@ -120,7 +106,16 @@
           <w:szCs w:val="20"/>
         </w:rPr>
         <w:tab/>
-        <w:t xml:space="preserve">       Website: </w:t>
+        <w:t xml:space="preserve">     </w:t>
+      </w:r>
+      <w:r>
+        <w:rPr>
+          <w:rFonts w:ascii="Times New Roman" w:hAnsi="Times New Roman" w:cs="Times New Roman"/>
+          <w:color w:val="000000" w:themeColor="text1"/>
+          <w:sz w:val="20"/>
+          <w:szCs w:val="20"/>
+        </w:rPr>
+        <w:t xml:space="preserve">  Website: </w:t>
       </w:r>
       <w:hyperlink r:id="rId9" w:history="1">
         <w:r>
@@ -132,7 +127,7 @@
             <w:szCs w:val="20"/>
             <w:u w:val="none"/>
           </w:rPr>
-          <w:t>https://sazhang02.</w:t>
+          <w:t>https://sazhang02.git</w:t>
         </w:r>
         <w:r>
           <w:rPr>
@@ -143,7 +138,7 @@
             <w:szCs w:val="20"/>
             <w:u w:val="none"/>
           </w:rPr>
-          <w:t>g</w:t>
+          <w:t>h</w:t>
         </w:r>
         <w:r>
           <w:rPr>
@@ -154,7 +149,7 @@
             <w:szCs w:val="20"/>
             <w:u w:val="none"/>
           </w:rPr>
-          <w:t>ithub.io/</w:t>
+          <w:t>ub.io/</w:t>
         </w:r>
       </w:hyperlink>
       <w:r>
@@ -489,7 +484,29 @@
           <w:sz w:val="20"/>
           <w:szCs w:val="20"/>
         </w:rPr>
-        <w:t>Computer Science major with keen interests in delivering great user experiences with software development and design. Looking to be part of a team to develop impactful solutions.</w:t>
+        <w:t xml:space="preserve">Computer Science major with keen interests in delivering great user experiences </w:t>
+      </w:r>
+      <w:r>
+        <w:rPr>
+          <w:rFonts w:ascii="Times New Roman" w:hAnsi="Times New Roman" w:cs="Times New Roman"/>
+          <w:bCs/>
+          <w:spacing w:val="-1"/>
+          <w:position w:val="1"/>
+          <w:sz w:val="20"/>
+          <w:szCs w:val="20"/>
+        </w:rPr>
+        <w:t>through</w:t>
+      </w:r>
+      <w:r>
+        <w:rPr>
+          <w:rFonts w:ascii="Times New Roman" w:hAnsi="Times New Roman" w:cs="Times New Roman"/>
+          <w:bCs/>
+          <w:spacing w:val="-1"/>
+          <w:position w:val="1"/>
+          <w:sz w:val="20"/>
+          <w:szCs w:val="20"/>
+        </w:rPr>
+        <w:t xml:space="preserve"> software development and design. Looking to be part of a team to develop impactful solutions.</w:t>
       </w:r>
     </w:p>
     <w:p>
@@ -1275,7 +1292,7 @@
           <w:sz w:val="20"/>
           <w:szCs w:val="20"/>
         </w:rPr>
-        <w:t>Object-Oriented Programming and Data Structures, Discrete Structures, Data Structures and Functional Programming, Computing Using Python, Intro to iOS Development, Intro to Digital Product Design</w:t>
+        <w:t>Object-Oriented Programming and Data Structures, Discrete Structures, Data Structures and Functional Programming, Computing Using Python, iOS Development, Digital Product Design</w:t>
       </w:r>
     </w:p>
     <w:p>
@@ -1306,7 +1323,7 @@
           <w:szCs w:val="20"/>
           <w:u w:val="single"/>
         </w:rPr>
-        <w:t>ACADEMIC</w:t>
+        <w:t>RELEVANT EXPERIENCE _________________________________</w:t>
       </w:r>
       <w:r>
         <w:rPr>
@@ -1317,8 +1334,1647 @@
           <w:szCs w:val="20"/>
           <w:u w:val="single"/>
         </w:rPr>
+        <w:tab/>
+      </w:r>
+      <w:r>
+        <w:rPr>
+          <w:rFonts w:ascii="Times New Roman" w:hAnsi="Times New Roman" w:cs="Times New Roman"/>
+          <w:b/>
+          <w:bCs/>
+          <w:sz w:val="20"/>
+          <w:szCs w:val="20"/>
+          <w:u w:val="single"/>
+        </w:rPr>
+        <w:tab/>
+      </w:r>
+      <w:r>
+        <w:rPr>
+          <w:rFonts w:ascii="Times New Roman" w:hAnsi="Times New Roman" w:cs="Times New Roman"/>
+          <w:b/>
+          <w:bCs/>
+          <w:sz w:val="20"/>
+          <w:szCs w:val="20"/>
+          <w:u w:val="single"/>
+        </w:rPr>
+        <w:tab/>
+      </w:r>
+      <w:r>
+        <w:rPr>
+          <w:rFonts w:ascii="Times New Roman" w:hAnsi="Times New Roman" w:cs="Times New Roman"/>
+          <w:b/>
+          <w:bCs/>
+          <w:sz w:val="20"/>
+          <w:szCs w:val="20"/>
+          <w:u w:val="single"/>
+        </w:rPr>
+        <w:tab/>
+      </w:r>
+      <w:r>
+        <w:rPr>
+          <w:rFonts w:ascii="Times New Roman" w:hAnsi="Times New Roman" w:cs="Times New Roman"/>
+          <w:b/>
+          <w:bCs/>
+          <w:sz w:val="20"/>
+          <w:szCs w:val="20"/>
+          <w:u w:val="single"/>
+        </w:rPr>
+        <w:tab/>
+      </w:r>
+      <w:r>
+        <w:rPr>
+          <w:rFonts w:ascii="Times New Roman" w:hAnsi="Times New Roman" w:cs="Times New Roman"/>
+          <w:b/>
+          <w:bCs/>
+          <w:sz w:val="20"/>
+          <w:szCs w:val="20"/>
+          <w:u w:val="single"/>
+        </w:rPr>
+        <w:tab/>
+      </w:r>
+      <w:r>
+        <w:rPr>
+          <w:rFonts w:ascii="Times New Roman" w:hAnsi="Times New Roman" w:cs="Times New Roman"/>
+          <w:b/>
+          <w:bCs/>
+          <w:sz w:val="20"/>
+          <w:szCs w:val="20"/>
+          <w:u w:val="single"/>
+        </w:rPr>
+        <w:tab/>
         <w:t xml:space="preserve"> </w:t>
       </w:r>
+    </w:p>
+    <w:p>
+      <w:pPr>
+        <w:widowControl w:val="0"/>
+        <w:tabs>
+          <w:tab w:val="left" w:pos="3468"/>
+        </w:tabs>
+        <w:autoSpaceDE w:val="0"/>
+        <w:autoSpaceDN w:val="0"/>
+        <w:adjustRightInd w:val="0"/>
+        <w:spacing w:after="60" w:line="240" w:lineRule="auto"/>
+        <w:rPr>
+          <w:rFonts w:ascii="Times New Roman" w:hAnsi="Times New Roman" w:cs="Times New Roman"/>
+          <w:b/>
+          <w:bCs/>
+          <w:sz w:val="20"/>
+          <w:szCs w:val="20"/>
+        </w:rPr>
+      </w:pPr>
+      <w:r>
+        <w:rPr>
+          <w:rFonts w:ascii="Times New Roman" w:hAnsi="Times New Roman" w:cs="Times New Roman"/>
+          <w:b/>
+          <w:bCs/>
+          <w:sz w:val="20"/>
+          <w:szCs w:val="20"/>
+        </w:rPr>
+        <w:t xml:space="preserve">Neural Networks for Meta-Emotions, </w:t>
+      </w:r>
+      <w:r>
+        <w:rPr>
+          <w:rFonts w:ascii="Times New Roman" w:hAnsi="Times New Roman" w:cs="Times New Roman"/>
+          <w:i/>
+          <w:iCs/>
+          <w:sz w:val="20"/>
+          <w:szCs w:val="20"/>
+        </w:rPr>
+        <w:t>National Science Foundation REU Undergraduate Research</w:t>
+      </w:r>
+      <w:r>
+        <w:rPr>
+          <w:rFonts w:ascii="Times New Roman" w:hAnsi="Times New Roman" w:cs="Times New Roman"/>
+          <w:i/>
+          <w:iCs/>
+          <w:sz w:val="20"/>
+          <w:szCs w:val="20"/>
+        </w:rPr>
+        <w:t xml:space="preserve"> Assistant</w:t>
+      </w:r>
+      <w:r>
+        <w:rPr>
+          <w:rFonts w:ascii="Times New Roman" w:hAnsi="Times New Roman" w:cs="Times New Roman"/>
+          <w:b/>
+          <w:bCs/>
+          <w:sz w:val="20"/>
+          <w:szCs w:val="20"/>
+        </w:rPr>
+        <w:t xml:space="preserve"> </w:t>
+      </w:r>
+      <w:r>
+        <w:rPr>
+          <w:rFonts w:ascii="Times New Roman" w:hAnsi="Times New Roman" w:cs="Times New Roman"/>
+          <w:b/>
+          <w:bCs/>
+          <w:sz w:val="20"/>
+          <w:szCs w:val="20"/>
+        </w:rPr>
+        <w:t xml:space="preserve">   </w:t>
+      </w:r>
+      <w:r>
+        <w:rPr>
+          <w:rFonts w:ascii="Times New Roman" w:hAnsi="Times New Roman" w:cs="Times New Roman"/>
+          <w:b/>
+          <w:bCs/>
+          <w:sz w:val="20"/>
+          <w:szCs w:val="20"/>
+        </w:rPr>
+        <w:t>June 2021 - Present</w:t>
+      </w:r>
+    </w:p>
+    <w:p>
+      <w:pPr>
+        <w:pStyle w:val="ListParagraph"/>
+        <w:widowControl w:val="0"/>
+        <w:numPr>
+          <w:ilvl w:val="0"/>
+          <w:numId w:val="17"/>
+        </w:numPr>
+        <w:tabs>
+          <w:tab w:val="left" w:pos="3468"/>
+        </w:tabs>
+        <w:autoSpaceDE w:val="0"/>
+        <w:autoSpaceDN w:val="0"/>
+        <w:adjustRightInd w:val="0"/>
+        <w:spacing w:after="60" w:line="240" w:lineRule="auto"/>
+        <w:rPr>
+          <w:rFonts w:ascii="Times New Roman" w:hAnsi="Times New Roman" w:cs="Times New Roman"/>
+          <w:sz w:val="20"/>
+          <w:szCs w:val="20"/>
+        </w:rPr>
+      </w:pPr>
+      <w:r>
+        <w:rPr>
+          <w:rFonts w:ascii="Times New Roman" w:hAnsi="Times New Roman" w:cs="Times New Roman"/>
+          <w:sz w:val="20"/>
+          <w:szCs w:val="20"/>
+        </w:rPr>
+        <w:t xml:space="preserve">1 of 10 out of 292 students selected </w:t>
+      </w:r>
+      <w:r>
+        <w:rPr>
+          <w:rFonts w:ascii="Times New Roman" w:hAnsi="Times New Roman" w:cs="Times New Roman"/>
+          <w:sz w:val="20"/>
+          <w:szCs w:val="20"/>
+        </w:rPr>
+        <w:t xml:space="preserve">for </w:t>
+      </w:r>
+      <w:r>
+        <w:rPr>
+          <w:rFonts w:ascii="Times New Roman" w:hAnsi="Times New Roman" w:cs="Times New Roman"/>
+          <w:sz w:val="20"/>
+          <w:szCs w:val="20"/>
+        </w:rPr>
+        <w:t>Georgia State University’s Research Experience for Undergraduates in Immersive Media Computing</w:t>
+      </w:r>
+    </w:p>
+    <w:p>
+      <w:pPr>
+        <w:pStyle w:val="ListParagraph"/>
+        <w:widowControl w:val="0"/>
+        <w:numPr>
+          <w:ilvl w:val="0"/>
+          <w:numId w:val="17"/>
+        </w:numPr>
+        <w:tabs>
+          <w:tab w:val="left" w:pos="3468"/>
+        </w:tabs>
+        <w:autoSpaceDE w:val="0"/>
+        <w:autoSpaceDN w:val="0"/>
+        <w:adjustRightInd w:val="0"/>
+        <w:spacing w:after="60" w:line="240" w:lineRule="auto"/>
+        <w:rPr>
+          <w:rFonts w:ascii="Times New Roman" w:hAnsi="Times New Roman" w:cs="Times New Roman"/>
+          <w:sz w:val="20"/>
+          <w:szCs w:val="20"/>
+        </w:rPr>
+      </w:pPr>
+      <w:r>
+        <w:rPr>
+          <w:rFonts w:ascii="Times New Roman" w:hAnsi="Times New Roman" w:cs="Times New Roman"/>
+          <w:sz w:val="20"/>
+          <w:szCs w:val="20"/>
+        </w:rPr>
+        <w:t xml:space="preserve">Created 3D polygon meshes of actors’ faces </w:t>
+      </w:r>
+      <w:r>
+        <w:rPr>
+          <w:rFonts w:ascii="Times New Roman" w:hAnsi="Times New Roman" w:cs="Times New Roman"/>
+          <w:sz w:val="20"/>
+          <w:szCs w:val="20"/>
+        </w:rPr>
+        <w:t xml:space="preserve">from stills </w:t>
+      </w:r>
+      <w:r>
+        <w:rPr>
+          <w:rFonts w:ascii="Times New Roman" w:hAnsi="Times New Roman" w:cs="Times New Roman"/>
+          <w:sz w:val="20"/>
+          <w:szCs w:val="20"/>
+        </w:rPr>
+        <w:t xml:space="preserve">using </w:t>
+      </w:r>
+      <w:proofErr w:type="spellStart"/>
+      <w:r>
+        <w:rPr>
+          <w:rFonts w:ascii="Times New Roman" w:hAnsi="Times New Roman" w:cs="Times New Roman"/>
+          <w:sz w:val="20"/>
+          <w:szCs w:val="20"/>
+        </w:rPr>
+        <w:t>FaceBuilder</w:t>
+      </w:r>
+      <w:proofErr w:type="spellEnd"/>
+      <w:r>
+        <w:rPr>
+          <w:rFonts w:ascii="Times New Roman" w:hAnsi="Times New Roman" w:cs="Times New Roman"/>
+          <w:sz w:val="20"/>
+          <w:szCs w:val="20"/>
+        </w:rPr>
+        <w:t xml:space="preserve"> add-on for Blender</w:t>
+      </w:r>
+    </w:p>
+    <w:p>
+      <w:pPr>
+        <w:pStyle w:val="ListParagraph"/>
+        <w:widowControl w:val="0"/>
+        <w:numPr>
+          <w:ilvl w:val="0"/>
+          <w:numId w:val="17"/>
+        </w:numPr>
+        <w:tabs>
+          <w:tab w:val="left" w:pos="3468"/>
+        </w:tabs>
+        <w:autoSpaceDE w:val="0"/>
+        <w:autoSpaceDN w:val="0"/>
+        <w:adjustRightInd w:val="0"/>
+        <w:spacing w:after="60" w:line="240" w:lineRule="auto"/>
+        <w:rPr>
+          <w:rFonts w:ascii="Times New Roman" w:hAnsi="Times New Roman" w:cs="Times New Roman"/>
+          <w:sz w:val="20"/>
+          <w:szCs w:val="20"/>
+        </w:rPr>
+      </w:pPr>
+      <w:r>
+        <w:rPr>
+          <w:rFonts w:ascii="Times New Roman" w:hAnsi="Times New Roman" w:cs="Times New Roman"/>
+          <w:sz w:val="20"/>
+          <w:szCs w:val="20"/>
+        </w:rPr>
+        <w:t>Humanizing NPCs by using data derived from acting footage to train a Recurrent Neural Network for determining and animating lifelike NPC facial expressions for Neural Networks for Meta-Emotions research project</w:t>
+      </w:r>
+    </w:p>
+    <w:p>
+      <w:pPr>
+        <w:widowControl w:val="0"/>
+        <w:tabs>
+          <w:tab w:val="left" w:pos="3468"/>
+        </w:tabs>
+        <w:autoSpaceDE w:val="0"/>
+        <w:autoSpaceDN w:val="0"/>
+        <w:adjustRightInd w:val="0"/>
+        <w:spacing w:after="60" w:line="240" w:lineRule="auto"/>
+        <w:rPr>
+          <w:rFonts w:ascii="Times New Roman" w:hAnsi="Times New Roman" w:cs="Times New Roman"/>
+          <w:b/>
+          <w:bCs/>
+          <w:sz w:val="20"/>
+          <w:szCs w:val="20"/>
+        </w:rPr>
+      </w:pPr>
+      <w:r>
+        <w:rPr>
+          <w:rFonts w:ascii="Times New Roman" w:hAnsi="Times New Roman" w:cs="Times New Roman"/>
+          <w:b/>
+          <w:bCs/>
+          <w:sz w:val="20"/>
+          <w:szCs w:val="20"/>
+        </w:rPr>
+        <w:t>AI Bot Gaming Platform</w:t>
+      </w:r>
+      <w:r>
+        <w:rPr>
+          <w:rFonts w:ascii="Times New Roman" w:hAnsi="Times New Roman" w:cs="Times New Roman"/>
+          <w:sz w:val="20"/>
+          <w:szCs w:val="20"/>
+        </w:rPr>
+        <w:t xml:space="preserve">, </w:t>
+      </w:r>
+      <w:r>
+        <w:rPr>
+          <w:rFonts w:ascii="Times New Roman" w:hAnsi="Times New Roman" w:cs="Times New Roman"/>
+          <w:i/>
+          <w:iCs/>
+          <w:sz w:val="20"/>
+          <w:szCs w:val="20"/>
+        </w:rPr>
+        <w:t>Full-Stack Intern</w:t>
+      </w:r>
+      <w:r>
+        <w:rPr>
+          <w:rFonts w:ascii="Times New Roman" w:hAnsi="Times New Roman" w:cs="Times New Roman"/>
+          <w:sz w:val="20"/>
+          <w:szCs w:val="20"/>
+        </w:rPr>
+        <w:tab/>
+      </w:r>
+      <w:r>
+        <w:rPr>
+          <w:rFonts w:ascii="Times New Roman" w:hAnsi="Times New Roman" w:cs="Times New Roman"/>
+          <w:sz w:val="20"/>
+          <w:szCs w:val="20"/>
+        </w:rPr>
+        <w:tab/>
+      </w:r>
+      <w:r>
+        <w:rPr>
+          <w:rFonts w:ascii="Times New Roman" w:hAnsi="Times New Roman" w:cs="Times New Roman"/>
+          <w:sz w:val="20"/>
+          <w:szCs w:val="20"/>
+        </w:rPr>
+        <w:tab/>
+      </w:r>
+      <w:r>
+        <w:rPr>
+          <w:rFonts w:ascii="Times New Roman" w:hAnsi="Times New Roman" w:cs="Times New Roman"/>
+          <w:sz w:val="20"/>
+          <w:szCs w:val="20"/>
+        </w:rPr>
+        <w:tab/>
+        <w:t xml:space="preserve">         </w:t>
+      </w:r>
+      <w:r>
+        <w:rPr>
+          <w:rFonts w:ascii="Times New Roman" w:hAnsi="Times New Roman" w:cs="Times New Roman"/>
+          <w:sz w:val="20"/>
+          <w:szCs w:val="20"/>
+        </w:rPr>
+        <w:tab/>
+      </w:r>
+      <w:r>
+        <w:rPr>
+          <w:rFonts w:ascii="Times New Roman" w:hAnsi="Times New Roman" w:cs="Times New Roman"/>
+          <w:sz w:val="20"/>
+          <w:szCs w:val="20"/>
+        </w:rPr>
+        <w:tab/>
+      </w:r>
+      <w:proofErr w:type="gramStart"/>
+      <w:r>
+        <w:rPr>
+          <w:rFonts w:ascii="Times New Roman" w:hAnsi="Times New Roman" w:cs="Times New Roman"/>
+          <w:sz w:val="20"/>
+          <w:szCs w:val="20"/>
+        </w:rPr>
+        <w:tab/>
+        <w:t xml:space="preserve">  </w:t>
+      </w:r>
+      <w:r>
+        <w:rPr>
+          <w:rFonts w:ascii="Times New Roman" w:hAnsi="Times New Roman" w:cs="Times New Roman"/>
+          <w:b/>
+          <w:bCs/>
+          <w:sz w:val="20"/>
+          <w:szCs w:val="20"/>
+        </w:rPr>
+        <w:t>December</w:t>
+      </w:r>
+      <w:proofErr w:type="gramEnd"/>
+      <w:r>
+        <w:rPr>
+          <w:rFonts w:ascii="Times New Roman" w:hAnsi="Times New Roman" w:cs="Times New Roman"/>
+          <w:b/>
+          <w:bCs/>
+          <w:sz w:val="20"/>
+          <w:szCs w:val="20"/>
+        </w:rPr>
+        <w:t xml:space="preserve"> 2020 – February 2021</w:t>
+      </w:r>
+    </w:p>
+    <w:p>
+      <w:pPr>
+        <w:pStyle w:val="ListParagraph"/>
+        <w:widowControl w:val="0"/>
+        <w:numPr>
+          <w:ilvl w:val="0"/>
+          <w:numId w:val="20"/>
+        </w:numPr>
+        <w:tabs>
+          <w:tab w:val="left" w:pos="3468"/>
+        </w:tabs>
+        <w:autoSpaceDE w:val="0"/>
+        <w:autoSpaceDN w:val="0"/>
+        <w:adjustRightInd w:val="0"/>
+        <w:spacing w:after="60" w:line="240" w:lineRule="auto"/>
+        <w:rPr>
+          <w:rFonts w:ascii="Times New Roman" w:hAnsi="Times New Roman" w:cs="Times New Roman"/>
+          <w:sz w:val="20"/>
+          <w:szCs w:val="20"/>
+        </w:rPr>
+      </w:pPr>
+      <w:r>
+        <w:rPr>
+          <w:rFonts w:ascii="Times New Roman" w:hAnsi="Times New Roman" w:cs="Times New Roman"/>
+          <w:sz w:val="20"/>
+          <w:szCs w:val="20"/>
+        </w:rPr>
+        <w:t xml:space="preserve">Implemented a multiplayer online game of Dots and Boxes in a Python web server deployed in a docker container in AWS </w:t>
+      </w:r>
+    </w:p>
+    <w:p>
+      <w:pPr>
+        <w:pStyle w:val="ListParagraph"/>
+        <w:widowControl w:val="0"/>
+        <w:numPr>
+          <w:ilvl w:val="0"/>
+          <w:numId w:val="20"/>
+        </w:numPr>
+        <w:tabs>
+          <w:tab w:val="left" w:pos="3468"/>
+        </w:tabs>
+        <w:autoSpaceDE w:val="0"/>
+        <w:autoSpaceDN w:val="0"/>
+        <w:adjustRightInd w:val="0"/>
+        <w:spacing w:after="60" w:line="240" w:lineRule="auto"/>
+        <w:rPr>
+          <w:rFonts w:ascii="Times New Roman" w:hAnsi="Times New Roman" w:cs="Times New Roman"/>
+          <w:sz w:val="20"/>
+          <w:szCs w:val="20"/>
+        </w:rPr>
+      </w:pPr>
+      <w:r>
+        <w:rPr>
+          <w:rFonts w:ascii="Times New Roman" w:hAnsi="Times New Roman" w:cs="Times New Roman"/>
+          <w:sz w:val="20"/>
+          <w:szCs w:val="20"/>
+        </w:rPr>
+        <w:t>Setup a new lambda deployment pipeline to AWS in a docker container for automatically updating games</w:t>
+      </w:r>
+    </w:p>
+    <w:p>
+      <w:pPr>
+        <w:widowControl w:val="0"/>
+        <w:tabs>
+          <w:tab w:val="left" w:pos="3468"/>
+        </w:tabs>
+        <w:autoSpaceDE w:val="0"/>
+        <w:autoSpaceDN w:val="0"/>
+        <w:adjustRightInd w:val="0"/>
+        <w:spacing w:after="60" w:line="240" w:lineRule="auto"/>
+        <w:rPr>
+          <w:rFonts w:ascii="Times New Roman" w:hAnsi="Times New Roman" w:cs="Times New Roman"/>
+          <w:b/>
+          <w:bCs/>
+          <w:sz w:val="20"/>
+          <w:szCs w:val="20"/>
+        </w:rPr>
+      </w:pPr>
+      <w:proofErr w:type="spellStart"/>
+      <w:r>
+        <w:rPr>
+          <w:rFonts w:ascii="Times New Roman" w:hAnsi="Times New Roman" w:cs="Times New Roman"/>
+          <w:b/>
+          <w:bCs/>
+          <w:sz w:val="20"/>
+          <w:szCs w:val="20"/>
+        </w:rPr>
+        <w:t>Mobileware</w:t>
+      </w:r>
+      <w:proofErr w:type="spellEnd"/>
+      <w:r>
+        <w:rPr>
+          <w:rFonts w:ascii="Times New Roman" w:hAnsi="Times New Roman" w:cs="Times New Roman"/>
+          <w:b/>
+          <w:bCs/>
+          <w:sz w:val="20"/>
+          <w:szCs w:val="20"/>
+        </w:rPr>
+        <w:t xml:space="preserve"> Inc.</w:t>
+      </w:r>
+      <w:r>
+        <w:rPr>
+          <w:rFonts w:ascii="Times New Roman" w:hAnsi="Times New Roman" w:cs="Times New Roman"/>
+          <w:sz w:val="20"/>
+          <w:szCs w:val="20"/>
+        </w:rPr>
+        <w:t>,</w:t>
+      </w:r>
+      <w:r>
+        <w:rPr>
+          <w:rFonts w:ascii="Times New Roman" w:hAnsi="Times New Roman" w:cs="Times New Roman"/>
+          <w:b/>
+          <w:bCs/>
+          <w:sz w:val="20"/>
+          <w:szCs w:val="20"/>
+        </w:rPr>
+        <w:t xml:space="preserve"> </w:t>
+      </w:r>
+      <w:r>
+        <w:rPr>
+          <w:rFonts w:ascii="Times New Roman" w:hAnsi="Times New Roman" w:cs="Times New Roman"/>
+          <w:bCs/>
+          <w:i/>
+          <w:sz w:val="20"/>
+          <w:szCs w:val="20"/>
+        </w:rPr>
+        <w:t>Design Intern</w:t>
+      </w:r>
+      <w:r>
+        <w:rPr>
+          <w:rFonts w:ascii="Times New Roman" w:hAnsi="Times New Roman" w:cs="Times New Roman"/>
+          <w:b/>
+          <w:bCs/>
+          <w:sz w:val="20"/>
+          <w:szCs w:val="20"/>
+        </w:rPr>
+        <w:tab/>
+      </w:r>
+      <w:r>
+        <w:rPr>
+          <w:rFonts w:ascii="Times New Roman" w:hAnsi="Times New Roman" w:cs="Times New Roman"/>
+          <w:b/>
+          <w:bCs/>
+          <w:sz w:val="20"/>
+          <w:szCs w:val="20"/>
+        </w:rPr>
+        <w:tab/>
+        <w:t xml:space="preserve">             </w:t>
+      </w:r>
+      <w:r>
+        <w:rPr>
+          <w:rFonts w:ascii="Times New Roman" w:hAnsi="Times New Roman" w:cs="Times New Roman"/>
+          <w:b/>
+          <w:bCs/>
+          <w:sz w:val="20"/>
+          <w:szCs w:val="20"/>
+        </w:rPr>
+        <w:tab/>
+      </w:r>
+      <w:r>
+        <w:rPr>
+          <w:rFonts w:ascii="Times New Roman" w:hAnsi="Times New Roman" w:cs="Times New Roman"/>
+          <w:b/>
+          <w:bCs/>
+          <w:sz w:val="20"/>
+          <w:szCs w:val="20"/>
+        </w:rPr>
+        <w:tab/>
+        <w:t xml:space="preserve">          </w:t>
+      </w:r>
+      <w:r>
+        <w:rPr>
+          <w:rFonts w:ascii="Times New Roman" w:hAnsi="Times New Roman" w:cs="Times New Roman"/>
+          <w:b/>
+          <w:bCs/>
+          <w:sz w:val="20"/>
+          <w:szCs w:val="20"/>
+        </w:rPr>
+        <w:tab/>
+        <w:t xml:space="preserve">          </w:t>
+      </w:r>
+      <w:r>
+        <w:rPr>
+          <w:rFonts w:ascii="Times New Roman" w:hAnsi="Times New Roman" w:cs="Times New Roman"/>
+          <w:b/>
+          <w:bCs/>
+          <w:sz w:val="20"/>
+          <w:szCs w:val="20"/>
+        </w:rPr>
+        <w:tab/>
+      </w:r>
+      <w:r>
+        <w:rPr>
+          <w:rFonts w:ascii="Times New Roman" w:hAnsi="Times New Roman" w:cs="Times New Roman"/>
+          <w:b/>
+          <w:bCs/>
+          <w:sz w:val="20"/>
+          <w:szCs w:val="20"/>
+        </w:rPr>
+        <w:tab/>
+      </w:r>
+      <w:r>
+        <w:rPr>
+          <w:rFonts w:ascii="Times New Roman" w:hAnsi="Times New Roman" w:cs="Times New Roman"/>
+          <w:b/>
+          <w:bCs/>
+          <w:sz w:val="20"/>
+          <w:szCs w:val="20"/>
+        </w:rPr>
+        <w:tab/>
+      </w:r>
+      <w:r>
+        <w:rPr>
+          <w:rFonts w:ascii="Times New Roman" w:hAnsi="Times New Roman" w:cs="Times New Roman"/>
+          <w:b/>
+          <w:bCs/>
+          <w:sz w:val="20"/>
+          <w:szCs w:val="20"/>
+        </w:rPr>
+        <w:tab/>
+        <w:t xml:space="preserve"> </w:t>
+      </w:r>
+      <w:r>
+        <w:rPr>
+          <w:rFonts w:ascii="Times New Roman" w:hAnsi="Times New Roman" w:cs="Times New Roman"/>
+          <w:b/>
+          <w:bCs/>
+          <w:sz w:val="20"/>
+          <w:szCs w:val="20"/>
+        </w:rPr>
+        <w:t>May 2020 – August 2020</w:t>
+      </w:r>
+    </w:p>
+    <w:p>
+      <w:pPr>
+        <w:pStyle w:val="ListParagraph"/>
+        <w:widowControl w:val="0"/>
+        <w:numPr>
+          <w:ilvl w:val="0"/>
+          <w:numId w:val="24"/>
+        </w:numPr>
+        <w:autoSpaceDE w:val="0"/>
+        <w:autoSpaceDN w:val="0"/>
+        <w:adjustRightInd w:val="0"/>
+        <w:spacing w:after="60" w:line="240" w:lineRule="auto"/>
+        <w:rPr>
+          <w:rFonts w:ascii="Times New Roman" w:hAnsi="Times New Roman" w:cs="Times New Roman"/>
+          <w:b/>
+          <w:spacing w:val="-1"/>
+          <w:sz w:val="20"/>
+          <w:szCs w:val="20"/>
+        </w:rPr>
+      </w:pPr>
+      <w:r>
+        <w:rPr>
+          <w:rFonts w:ascii="Times New Roman" w:hAnsi="Times New Roman" w:cs="Times New Roman"/>
+          <w:sz w:val="20"/>
+          <w:szCs w:val="20"/>
+          <w:shd w:val="clear" w:color="auto" w:fill="FFFFFF"/>
+        </w:rPr>
+        <w:t xml:space="preserve">Designed logos, custom icons, promotional images, and mockups to improve usability for </w:t>
+      </w:r>
+      <w:r>
+        <w:rPr>
+          <w:rFonts w:ascii="Times New Roman" w:hAnsi="Times New Roman" w:cs="Times New Roman"/>
+          <w:sz w:val="20"/>
+          <w:szCs w:val="20"/>
+          <w:shd w:val="clear" w:color="auto" w:fill="FFFFFF"/>
+        </w:rPr>
+        <w:t xml:space="preserve">social media, website, and mobile applications </w:t>
+      </w:r>
+      <w:r>
+        <w:rPr>
+          <w:rFonts w:ascii="Times New Roman" w:hAnsi="Times New Roman" w:cs="Times New Roman"/>
+          <w:sz w:val="20"/>
+          <w:szCs w:val="20"/>
+          <w:shd w:val="clear" w:color="auto" w:fill="FFFFFF"/>
+        </w:rPr>
+        <w:t>using Sketch and Figma</w:t>
+      </w:r>
+    </w:p>
+    <w:p>
+      <w:pPr>
+        <w:widowControl w:val="0"/>
+        <w:tabs>
+          <w:tab w:val="left" w:pos="1834"/>
+        </w:tabs>
+        <w:autoSpaceDE w:val="0"/>
+        <w:autoSpaceDN w:val="0"/>
+        <w:adjustRightInd w:val="0"/>
+        <w:spacing w:after="60" w:line="240" w:lineRule="auto"/>
+        <w:rPr>
+          <w:rFonts w:ascii="Times New Roman" w:hAnsi="Times New Roman" w:cs="Times New Roman"/>
+          <w:b/>
+          <w:bCs/>
+          <w:sz w:val="20"/>
+          <w:szCs w:val="20"/>
+          <w:u w:val="single"/>
+        </w:rPr>
+      </w:pPr>
+      <w:r>
+        <w:rPr>
+          <w:rFonts w:ascii="Times New Roman" w:hAnsi="Times New Roman" w:cs="Times New Roman"/>
+          <w:b/>
+          <w:bCs/>
+          <w:sz w:val="20"/>
+          <w:szCs w:val="20"/>
+          <w:u w:val="single"/>
+        </w:rPr>
+        <w:t>EXTRACURRICULAR ACTIVITIES</w:t>
+      </w:r>
+      <w:r>
+        <w:rPr>
+          <w:rFonts w:ascii="Times New Roman" w:hAnsi="Times New Roman" w:cs="Times New Roman"/>
+          <w:b/>
+          <w:bCs/>
+          <w:sz w:val="20"/>
+          <w:szCs w:val="20"/>
+          <w:u w:val="single"/>
+        </w:rPr>
+        <w:tab/>
+      </w:r>
+      <w:r>
+        <w:rPr>
+          <w:rFonts w:ascii="Times New Roman" w:hAnsi="Times New Roman" w:cs="Times New Roman"/>
+          <w:b/>
+          <w:bCs/>
+          <w:sz w:val="20"/>
+          <w:szCs w:val="20"/>
+          <w:u w:val="single"/>
+        </w:rPr>
+        <w:tab/>
+      </w:r>
+      <w:r>
+        <w:rPr>
+          <w:rFonts w:ascii="Times New Roman" w:hAnsi="Times New Roman" w:cs="Times New Roman"/>
+          <w:b/>
+          <w:bCs/>
+          <w:sz w:val="20"/>
+          <w:szCs w:val="20"/>
+          <w:u w:val="single"/>
+        </w:rPr>
+        <w:tab/>
+      </w:r>
+      <w:r>
+        <w:rPr>
+          <w:rFonts w:ascii="Times New Roman" w:hAnsi="Times New Roman" w:cs="Times New Roman"/>
+          <w:b/>
+          <w:bCs/>
+          <w:sz w:val="20"/>
+          <w:szCs w:val="20"/>
+          <w:u w:val="single"/>
+        </w:rPr>
+        <w:tab/>
+      </w:r>
+      <w:r>
+        <w:rPr>
+          <w:rFonts w:ascii="Times New Roman" w:hAnsi="Times New Roman" w:cs="Times New Roman"/>
+          <w:b/>
+          <w:bCs/>
+          <w:sz w:val="20"/>
+          <w:szCs w:val="20"/>
+          <w:u w:val="single"/>
+        </w:rPr>
+        <w:tab/>
+      </w:r>
+      <w:r>
+        <w:rPr>
+          <w:rFonts w:ascii="Times New Roman" w:hAnsi="Times New Roman" w:cs="Times New Roman"/>
+          <w:b/>
+          <w:bCs/>
+          <w:sz w:val="20"/>
+          <w:szCs w:val="20"/>
+          <w:u w:val="single"/>
+        </w:rPr>
+        <w:tab/>
+      </w:r>
+      <w:r>
+        <w:rPr>
+          <w:rFonts w:ascii="Times New Roman" w:hAnsi="Times New Roman" w:cs="Times New Roman"/>
+          <w:b/>
+          <w:bCs/>
+          <w:sz w:val="20"/>
+          <w:szCs w:val="20"/>
+          <w:u w:val="single"/>
+        </w:rPr>
+        <w:tab/>
+      </w:r>
+      <w:r>
+        <w:rPr>
+          <w:rFonts w:ascii="Times New Roman" w:hAnsi="Times New Roman" w:cs="Times New Roman"/>
+          <w:b/>
+          <w:bCs/>
+          <w:sz w:val="20"/>
+          <w:szCs w:val="20"/>
+          <w:u w:val="single"/>
+        </w:rPr>
+        <w:tab/>
+      </w:r>
+      <w:r>
+        <w:rPr>
+          <w:rFonts w:ascii="Times New Roman" w:hAnsi="Times New Roman" w:cs="Times New Roman"/>
+          <w:b/>
+          <w:bCs/>
+          <w:sz w:val="20"/>
+          <w:szCs w:val="20"/>
+          <w:u w:val="single"/>
+        </w:rPr>
+        <w:tab/>
+      </w:r>
+      <w:r>
+        <w:rPr>
+          <w:rFonts w:ascii="Times New Roman" w:hAnsi="Times New Roman" w:cs="Times New Roman"/>
+          <w:b/>
+          <w:bCs/>
+          <w:sz w:val="20"/>
+          <w:szCs w:val="20"/>
+          <w:u w:val="single"/>
+        </w:rPr>
+        <w:tab/>
+      </w:r>
+      <w:r>
+        <w:rPr>
+          <w:rFonts w:ascii="Times New Roman" w:hAnsi="Times New Roman" w:cs="Times New Roman"/>
+          <w:b/>
+          <w:bCs/>
+          <w:sz w:val="20"/>
+          <w:szCs w:val="20"/>
+          <w:u w:val="single"/>
+        </w:rPr>
+        <w:tab/>
+      </w:r>
+    </w:p>
+    <w:p>
+      <w:pPr>
+        <w:widowControl w:val="0"/>
+        <w:autoSpaceDE w:val="0"/>
+        <w:autoSpaceDN w:val="0"/>
+        <w:adjustRightInd w:val="0"/>
+        <w:spacing w:after="60" w:line="240" w:lineRule="auto"/>
+        <w:rPr>
+          <w:rFonts w:ascii="Times New Roman" w:hAnsi="Times New Roman" w:cs="Times New Roman"/>
+          <w:b/>
+          <w:bCs/>
+          <w:sz w:val="20"/>
+          <w:szCs w:val="20"/>
+        </w:rPr>
+      </w:pPr>
+      <w:r>
+        <w:rPr>
+          <w:rFonts w:ascii="Times New Roman" w:hAnsi="Times New Roman" w:cs="Times New Roman"/>
+          <w:b/>
+          <w:bCs/>
+          <w:sz w:val="20"/>
+          <w:szCs w:val="20"/>
+        </w:rPr>
+        <w:t xml:space="preserve">Cornell Nexus, </w:t>
+      </w:r>
+      <w:r>
+        <w:rPr>
+          <w:rFonts w:ascii="Times New Roman" w:hAnsi="Times New Roman" w:cs="Times New Roman"/>
+          <w:i/>
+          <w:iCs/>
+          <w:sz w:val="20"/>
+          <w:szCs w:val="20"/>
+        </w:rPr>
+        <w:t>Software Team</w:t>
+      </w:r>
+      <w:r>
+        <w:rPr>
+          <w:rFonts w:ascii="Times New Roman" w:hAnsi="Times New Roman" w:cs="Times New Roman"/>
+          <w:b/>
+          <w:bCs/>
+          <w:i/>
+          <w:iCs/>
+          <w:sz w:val="20"/>
+          <w:szCs w:val="20"/>
+        </w:rPr>
+        <w:tab/>
+      </w:r>
+      <w:r>
+        <w:rPr>
+          <w:rFonts w:ascii="Times New Roman" w:hAnsi="Times New Roman" w:cs="Times New Roman"/>
+          <w:sz w:val="20"/>
+          <w:szCs w:val="20"/>
+        </w:rPr>
+        <w:tab/>
+      </w:r>
+      <w:r>
+        <w:rPr>
+          <w:rFonts w:ascii="Times New Roman" w:hAnsi="Times New Roman" w:cs="Times New Roman"/>
+          <w:sz w:val="20"/>
+          <w:szCs w:val="20"/>
+        </w:rPr>
+        <w:tab/>
+      </w:r>
+      <w:r>
+        <w:rPr>
+          <w:rFonts w:ascii="Times New Roman" w:hAnsi="Times New Roman" w:cs="Times New Roman"/>
+          <w:sz w:val="20"/>
+          <w:szCs w:val="20"/>
+        </w:rPr>
+        <w:tab/>
+      </w:r>
+      <w:r>
+        <w:rPr>
+          <w:rFonts w:ascii="Times New Roman" w:hAnsi="Times New Roman" w:cs="Times New Roman"/>
+          <w:sz w:val="20"/>
+          <w:szCs w:val="20"/>
+        </w:rPr>
+        <w:tab/>
+      </w:r>
+      <w:r>
+        <w:rPr>
+          <w:rFonts w:ascii="Times New Roman" w:hAnsi="Times New Roman" w:cs="Times New Roman"/>
+          <w:sz w:val="20"/>
+          <w:szCs w:val="20"/>
+        </w:rPr>
+        <w:tab/>
+      </w:r>
+      <w:r>
+        <w:rPr>
+          <w:rFonts w:ascii="Times New Roman" w:hAnsi="Times New Roman" w:cs="Times New Roman"/>
+          <w:sz w:val="20"/>
+          <w:szCs w:val="20"/>
+        </w:rPr>
+        <w:tab/>
+      </w:r>
+      <w:r>
+        <w:rPr>
+          <w:rFonts w:ascii="Times New Roman" w:hAnsi="Times New Roman" w:cs="Times New Roman"/>
+          <w:sz w:val="20"/>
+          <w:szCs w:val="20"/>
+        </w:rPr>
+        <w:tab/>
+      </w:r>
+      <w:r>
+        <w:rPr>
+          <w:rFonts w:ascii="Times New Roman" w:hAnsi="Times New Roman" w:cs="Times New Roman"/>
+          <w:sz w:val="20"/>
+          <w:szCs w:val="20"/>
+        </w:rPr>
+        <w:tab/>
+      </w:r>
+      <w:r>
+        <w:rPr>
+          <w:rFonts w:ascii="Times New Roman" w:hAnsi="Times New Roman" w:cs="Times New Roman"/>
+          <w:sz w:val="20"/>
+          <w:szCs w:val="20"/>
+        </w:rPr>
+        <w:t xml:space="preserve">      </w:t>
+      </w:r>
+      <w:r>
+        <w:rPr>
+          <w:rFonts w:ascii="Times New Roman" w:hAnsi="Times New Roman" w:cs="Times New Roman"/>
+          <w:b/>
+          <w:bCs/>
+          <w:sz w:val="20"/>
+          <w:szCs w:val="20"/>
+        </w:rPr>
+        <w:t>March 2021 - Present</w:t>
+      </w:r>
+    </w:p>
+    <w:p>
+      <w:pPr>
+        <w:pStyle w:val="ListParagraph"/>
+        <w:widowControl w:val="0"/>
+        <w:numPr>
+          <w:ilvl w:val="0"/>
+          <w:numId w:val="22"/>
+        </w:numPr>
+        <w:autoSpaceDE w:val="0"/>
+        <w:autoSpaceDN w:val="0"/>
+        <w:adjustRightInd w:val="0"/>
+        <w:spacing w:after="60" w:line="240" w:lineRule="auto"/>
+        <w:rPr>
+          <w:rFonts w:ascii="Times New Roman" w:hAnsi="Times New Roman" w:cs="Times New Roman"/>
+          <w:sz w:val="20"/>
+          <w:szCs w:val="20"/>
+        </w:rPr>
+      </w:pPr>
+      <w:r>
+        <w:rPr>
+          <w:rFonts w:ascii="Times New Roman" w:hAnsi="Times New Roman" w:cs="Times New Roman"/>
+          <w:sz w:val="20"/>
+          <w:szCs w:val="20"/>
+        </w:rPr>
+        <w:t xml:space="preserve">Working with </w:t>
+      </w:r>
+      <w:r>
+        <w:rPr>
+          <w:rFonts w:ascii="Times New Roman" w:hAnsi="Times New Roman" w:cs="Times New Roman"/>
+          <w:sz w:val="20"/>
+          <w:szCs w:val="20"/>
+        </w:rPr>
+        <w:t>a diverse team of</w:t>
+      </w:r>
+      <w:r>
+        <w:rPr>
+          <w:rFonts w:ascii="Times New Roman" w:hAnsi="Times New Roman" w:cs="Times New Roman"/>
+          <w:sz w:val="20"/>
+          <w:szCs w:val="20"/>
+        </w:rPr>
+        <w:t xml:space="preserve"> </w:t>
+      </w:r>
+      <w:r>
+        <w:rPr>
+          <w:rFonts w:ascii="Times New Roman" w:hAnsi="Times New Roman" w:cs="Times New Roman"/>
+          <w:sz w:val="20"/>
+          <w:szCs w:val="20"/>
+        </w:rPr>
+        <w:t xml:space="preserve">23 </w:t>
+      </w:r>
+      <w:r>
+        <w:rPr>
+          <w:rFonts w:ascii="Times New Roman" w:hAnsi="Times New Roman" w:cs="Times New Roman"/>
+          <w:sz w:val="20"/>
+          <w:szCs w:val="20"/>
+        </w:rPr>
+        <w:t>students to make an autonomous robot that will collect microplastic</w:t>
+      </w:r>
+      <w:r>
+        <w:rPr>
+          <w:rFonts w:ascii="Times New Roman" w:hAnsi="Times New Roman" w:cs="Times New Roman"/>
+          <w:sz w:val="20"/>
+          <w:szCs w:val="20"/>
+        </w:rPr>
+        <w:t>s</w:t>
+      </w:r>
+      <w:r>
+        <w:rPr>
+          <w:rFonts w:ascii="Times New Roman" w:hAnsi="Times New Roman" w:cs="Times New Roman"/>
+          <w:sz w:val="20"/>
+          <w:szCs w:val="20"/>
+        </w:rPr>
+        <w:t xml:space="preserve"> from beaches and oceans</w:t>
+      </w:r>
+    </w:p>
+    <w:p>
+      <w:pPr>
+        <w:pStyle w:val="ListParagraph"/>
+        <w:widowControl w:val="0"/>
+        <w:numPr>
+          <w:ilvl w:val="0"/>
+          <w:numId w:val="22"/>
+        </w:numPr>
+        <w:autoSpaceDE w:val="0"/>
+        <w:autoSpaceDN w:val="0"/>
+        <w:adjustRightInd w:val="0"/>
+        <w:spacing w:after="60" w:line="240" w:lineRule="auto"/>
+        <w:rPr>
+          <w:rFonts w:ascii="Times New Roman" w:hAnsi="Times New Roman" w:cs="Times New Roman"/>
+          <w:sz w:val="20"/>
+          <w:szCs w:val="20"/>
+        </w:rPr>
+      </w:pPr>
+      <w:r>
+        <w:rPr>
+          <w:rFonts w:ascii="Times New Roman" w:hAnsi="Times New Roman" w:cs="Times New Roman"/>
+          <w:sz w:val="20"/>
+          <w:szCs w:val="20"/>
+        </w:rPr>
+        <w:t xml:space="preserve">Designed </w:t>
+      </w:r>
+      <w:r>
+        <w:rPr>
+          <w:rFonts w:ascii="Times New Roman" w:hAnsi="Times New Roman" w:cs="Times New Roman"/>
+          <w:sz w:val="20"/>
+          <w:szCs w:val="20"/>
+        </w:rPr>
+        <w:t xml:space="preserve">robot control </w:t>
+      </w:r>
+      <w:r>
+        <w:rPr>
+          <w:rFonts w:ascii="Times New Roman" w:hAnsi="Times New Roman" w:cs="Times New Roman"/>
+          <w:sz w:val="20"/>
+          <w:szCs w:val="20"/>
+        </w:rPr>
+        <w:t xml:space="preserve">GUI on Figma and implementing </w:t>
+      </w:r>
+      <w:r>
+        <w:rPr>
+          <w:rFonts w:ascii="Times New Roman" w:hAnsi="Times New Roman" w:cs="Times New Roman"/>
+          <w:sz w:val="20"/>
+          <w:szCs w:val="20"/>
+        </w:rPr>
+        <w:t>it</w:t>
+      </w:r>
+      <w:r>
+        <w:rPr>
+          <w:rFonts w:ascii="Times New Roman" w:hAnsi="Times New Roman" w:cs="Times New Roman"/>
+          <w:sz w:val="20"/>
+          <w:szCs w:val="20"/>
+        </w:rPr>
+        <w:t xml:space="preserve"> using Python libraries such as </w:t>
+      </w:r>
+      <w:proofErr w:type="spellStart"/>
+      <w:r>
+        <w:rPr>
+          <w:rFonts w:ascii="Times New Roman" w:hAnsi="Times New Roman" w:cs="Times New Roman"/>
+          <w:sz w:val="20"/>
+          <w:szCs w:val="20"/>
+        </w:rPr>
+        <w:t>PySimpleGUI</w:t>
+      </w:r>
+      <w:proofErr w:type="spellEnd"/>
+      <w:r>
+        <w:rPr>
+          <w:rFonts w:ascii="Times New Roman" w:hAnsi="Times New Roman" w:cs="Times New Roman"/>
+          <w:sz w:val="20"/>
+          <w:szCs w:val="20"/>
+        </w:rPr>
+        <w:t xml:space="preserve"> and Matplotlib</w:t>
+      </w:r>
+    </w:p>
+    <w:p>
+      <w:pPr>
+        <w:pStyle w:val="ListParagraph"/>
+        <w:widowControl w:val="0"/>
+        <w:numPr>
+          <w:ilvl w:val="0"/>
+          <w:numId w:val="22"/>
+        </w:numPr>
+        <w:autoSpaceDE w:val="0"/>
+        <w:autoSpaceDN w:val="0"/>
+        <w:adjustRightInd w:val="0"/>
+        <w:spacing w:after="60" w:line="240" w:lineRule="auto"/>
+        <w:rPr>
+          <w:rFonts w:ascii="Times New Roman" w:hAnsi="Times New Roman" w:cs="Times New Roman"/>
+          <w:sz w:val="20"/>
+          <w:szCs w:val="20"/>
+        </w:rPr>
+      </w:pPr>
+      <w:r>
+        <w:rPr>
+          <w:rFonts w:ascii="Times New Roman" w:hAnsi="Times New Roman" w:cs="Times New Roman"/>
+          <w:sz w:val="20"/>
+          <w:szCs w:val="20"/>
+        </w:rPr>
+        <w:t>Developing real-time display for robot data, status, geolocation, and traversal history as well as interactive features such as autonomous</w:t>
+      </w:r>
+      <w:r>
+        <w:rPr>
+          <w:rFonts w:ascii="Times New Roman" w:hAnsi="Times New Roman" w:cs="Times New Roman"/>
+          <w:sz w:val="20"/>
+          <w:szCs w:val="20"/>
+        </w:rPr>
+        <w:t>/</w:t>
+      </w:r>
+      <w:r>
+        <w:rPr>
+          <w:rFonts w:ascii="Times New Roman" w:hAnsi="Times New Roman" w:cs="Times New Roman"/>
+          <w:sz w:val="20"/>
+          <w:szCs w:val="20"/>
+        </w:rPr>
+        <w:t>manual control and a command-line</w:t>
+      </w:r>
+    </w:p>
+    <w:p>
+      <w:pPr>
+        <w:widowControl w:val="0"/>
+        <w:autoSpaceDE w:val="0"/>
+        <w:autoSpaceDN w:val="0"/>
+        <w:adjustRightInd w:val="0"/>
+        <w:spacing w:after="60" w:line="240" w:lineRule="auto"/>
+        <w:rPr>
+          <w:rFonts w:ascii="Times New Roman" w:hAnsi="Times New Roman" w:cs="Times New Roman"/>
+          <w:b/>
+          <w:bCs/>
+          <w:color w:val="000000" w:themeColor="text1"/>
+          <w:sz w:val="20"/>
+          <w:szCs w:val="20"/>
+        </w:rPr>
+      </w:pPr>
+      <w:r>
+        <w:rPr>
+          <w:rFonts w:ascii="Times New Roman" w:hAnsi="Times New Roman" w:cs="Times New Roman"/>
+          <w:b/>
+          <w:bCs/>
+          <w:color w:val="000000" w:themeColor="text1"/>
+          <w:sz w:val="20"/>
+          <w:szCs w:val="20"/>
+        </w:rPr>
+        <w:t>Women In Computing at Cornell (WICC)</w:t>
+      </w:r>
+      <w:r>
+        <w:rPr>
+          <w:rFonts w:ascii="Times New Roman" w:hAnsi="Times New Roman" w:cs="Times New Roman"/>
+          <w:b/>
+          <w:bCs/>
+          <w:color w:val="000000" w:themeColor="text1"/>
+          <w:sz w:val="20"/>
+          <w:szCs w:val="20"/>
+        </w:rPr>
+        <w:tab/>
+      </w:r>
+      <w:r>
+        <w:rPr>
+          <w:rFonts w:ascii="Times New Roman" w:hAnsi="Times New Roman" w:cs="Times New Roman"/>
+          <w:b/>
+          <w:bCs/>
+          <w:color w:val="000000" w:themeColor="text1"/>
+          <w:sz w:val="20"/>
+          <w:szCs w:val="20"/>
+        </w:rPr>
+        <w:tab/>
+      </w:r>
+      <w:r>
+        <w:rPr>
+          <w:rFonts w:ascii="Times New Roman" w:hAnsi="Times New Roman" w:cs="Times New Roman"/>
+          <w:b/>
+          <w:bCs/>
+          <w:color w:val="000000" w:themeColor="text1"/>
+          <w:sz w:val="20"/>
+          <w:szCs w:val="20"/>
+        </w:rPr>
+        <w:tab/>
+      </w:r>
+      <w:r>
+        <w:rPr>
+          <w:rFonts w:ascii="Times New Roman" w:hAnsi="Times New Roman" w:cs="Times New Roman"/>
+          <w:b/>
+          <w:bCs/>
+          <w:color w:val="000000" w:themeColor="text1"/>
+          <w:sz w:val="20"/>
+          <w:szCs w:val="20"/>
+        </w:rPr>
+        <w:tab/>
+      </w:r>
+      <w:r>
+        <w:rPr>
+          <w:rFonts w:ascii="Times New Roman" w:hAnsi="Times New Roman" w:cs="Times New Roman"/>
+          <w:b/>
+          <w:bCs/>
+          <w:color w:val="000000" w:themeColor="text1"/>
+          <w:sz w:val="20"/>
+          <w:szCs w:val="20"/>
+        </w:rPr>
+        <w:tab/>
+      </w:r>
+      <w:r>
+        <w:rPr>
+          <w:rFonts w:ascii="Times New Roman" w:hAnsi="Times New Roman" w:cs="Times New Roman"/>
+          <w:b/>
+          <w:bCs/>
+          <w:color w:val="000000" w:themeColor="text1"/>
+          <w:sz w:val="20"/>
+          <w:szCs w:val="20"/>
+        </w:rPr>
+        <w:tab/>
+      </w:r>
+      <w:r>
+        <w:rPr>
+          <w:rFonts w:ascii="Times New Roman" w:hAnsi="Times New Roman" w:cs="Times New Roman"/>
+          <w:b/>
+          <w:bCs/>
+          <w:color w:val="000000" w:themeColor="text1"/>
+          <w:sz w:val="20"/>
+          <w:szCs w:val="20"/>
+        </w:rPr>
+        <w:tab/>
+      </w:r>
+      <w:r>
+        <w:rPr>
+          <w:rFonts w:ascii="Times New Roman" w:hAnsi="Times New Roman" w:cs="Times New Roman"/>
+          <w:b/>
+          <w:bCs/>
+          <w:color w:val="000000" w:themeColor="text1"/>
+          <w:sz w:val="20"/>
+          <w:szCs w:val="20"/>
+        </w:rPr>
+        <w:t xml:space="preserve">            </w:t>
+      </w:r>
+      <w:r>
+        <w:rPr>
+          <w:rFonts w:ascii="Times New Roman" w:hAnsi="Times New Roman" w:cs="Times New Roman"/>
+          <w:b/>
+          <w:bCs/>
+          <w:color w:val="000000" w:themeColor="text1"/>
+          <w:sz w:val="20"/>
+          <w:szCs w:val="20"/>
+        </w:rPr>
+        <w:t>February 2020 - May 2021</w:t>
+      </w:r>
+    </w:p>
+    <w:p>
+      <w:pPr>
+        <w:pStyle w:val="ListParagraph"/>
+        <w:numPr>
+          <w:ilvl w:val="0"/>
+          <w:numId w:val="17"/>
+        </w:numPr>
+        <w:rPr>
+          <w:rFonts w:ascii="Times New Roman" w:hAnsi="Times New Roman" w:cs="Times New Roman"/>
+          <w:color w:val="000000" w:themeColor="text1"/>
+          <w:sz w:val="20"/>
+          <w:szCs w:val="20"/>
+        </w:rPr>
+      </w:pPr>
+      <w:r>
+        <w:rPr>
+          <w:rFonts w:ascii="Times New Roman" w:hAnsi="Times New Roman" w:cs="Times New Roman"/>
+          <w:i/>
+          <w:iCs/>
+          <w:color w:val="000000" w:themeColor="text1"/>
+          <w:sz w:val="20"/>
+          <w:szCs w:val="20"/>
+        </w:rPr>
+        <w:t>Girls Who Code Volunteer</w:t>
+      </w:r>
+      <w:r>
+        <w:rPr>
+          <w:rFonts w:ascii="Times New Roman" w:hAnsi="Times New Roman" w:cs="Times New Roman"/>
+          <w:color w:val="000000" w:themeColor="text1"/>
+          <w:sz w:val="20"/>
+          <w:szCs w:val="20"/>
+        </w:rPr>
+        <w:t>:</w:t>
+      </w:r>
+      <w:r>
+        <w:rPr>
+          <w:rFonts w:ascii="Times New Roman" w:hAnsi="Times New Roman" w:cs="Times New Roman"/>
+          <w:b/>
+          <w:bCs/>
+          <w:color w:val="000000" w:themeColor="text1"/>
+          <w:sz w:val="20"/>
+          <w:szCs w:val="20"/>
+        </w:rPr>
+        <w:t xml:space="preserve"> </w:t>
+      </w:r>
+      <w:r>
+        <w:rPr>
+          <w:rFonts w:ascii="Times New Roman" w:hAnsi="Times New Roman" w:cs="Times New Roman"/>
+          <w:color w:val="000000" w:themeColor="text1"/>
+          <w:sz w:val="20"/>
+          <w:szCs w:val="20"/>
+        </w:rPr>
+        <w:t xml:space="preserve">Guided high schoolers weekly through exercises in Python designed to help them learn fundamental programming concepts and </w:t>
+      </w:r>
+      <w:r>
+        <w:rPr>
+          <w:rFonts w:ascii="Times New Roman" w:hAnsi="Times New Roman" w:cs="Times New Roman"/>
+          <w:color w:val="000000" w:themeColor="text1"/>
+          <w:sz w:val="20"/>
+          <w:szCs w:val="20"/>
+        </w:rPr>
+        <w:t>mentored a student on a guessing game project created from scratch</w:t>
+      </w:r>
+    </w:p>
+    <w:p>
+      <w:pPr>
+        <w:pStyle w:val="ListParagraph"/>
+        <w:widowControl w:val="0"/>
+        <w:numPr>
+          <w:ilvl w:val="0"/>
+          <w:numId w:val="25"/>
+        </w:numPr>
+        <w:autoSpaceDE w:val="0"/>
+        <w:autoSpaceDN w:val="0"/>
+        <w:adjustRightInd w:val="0"/>
+        <w:spacing w:after="60" w:line="240" w:lineRule="auto"/>
+        <w:rPr>
+          <w:rFonts w:ascii="Times New Roman" w:hAnsi="Times New Roman" w:cs="Times New Roman"/>
+          <w:b/>
+          <w:bCs/>
+          <w:color w:val="000000" w:themeColor="text1"/>
+          <w:sz w:val="20"/>
+          <w:szCs w:val="20"/>
+        </w:rPr>
+      </w:pPr>
+      <w:r>
+        <w:rPr>
+          <w:rFonts w:ascii="Times New Roman" w:hAnsi="Times New Roman" w:cs="Times New Roman"/>
+          <w:i/>
+          <w:iCs/>
+          <w:color w:val="000000" w:themeColor="text1"/>
+          <w:sz w:val="20"/>
+          <w:szCs w:val="20"/>
+        </w:rPr>
+        <w:t>Photo and Film Committee</w:t>
+      </w:r>
+      <w:r>
+        <w:rPr>
+          <w:rFonts w:ascii="Times New Roman" w:hAnsi="Times New Roman" w:cs="Times New Roman"/>
+          <w:color w:val="000000" w:themeColor="text1"/>
+          <w:sz w:val="20"/>
+          <w:szCs w:val="20"/>
+        </w:rPr>
+        <w:t>:</w:t>
+      </w:r>
+      <w:r>
+        <w:rPr>
+          <w:rFonts w:ascii="Times New Roman" w:hAnsi="Times New Roman" w:cs="Times New Roman"/>
+          <w:b/>
+          <w:bCs/>
+          <w:color w:val="000000" w:themeColor="text1"/>
+          <w:sz w:val="20"/>
+          <w:szCs w:val="20"/>
+        </w:rPr>
+        <w:t xml:space="preserve"> </w:t>
+      </w:r>
+      <w:r>
+        <w:rPr>
+          <w:rFonts w:ascii="Times New Roman" w:hAnsi="Times New Roman" w:cs="Times New Roman"/>
+          <w:color w:val="000000" w:themeColor="text1"/>
+          <w:sz w:val="20"/>
+          <w:szCs w:val="20"/>
+        </w:rPr>
+        <w:t>C</w:t>
+      </w:r>
+      <w:r>
+        <w:rPr>
+          <w:rFonts w:ascii="Times New Roman" w:hAnsi="Times New Roman" w:cs="Times New Roman"/>
+          <w:color w:val="000000" w:themeColor="text1"/>
+          <w:sz w:val="20"/>
+          <w:szCs w:val="20"/>
+        </w:rPr>
+        <w:t>reate</w:t>
+      </w:r>
+      <w:r>
+        <w:rPr>
+          <w:rFonts w:ascii="Times New Roman" w:hAnsi="Times New Roman" w:cs="Times New Roman"/>
+          <w:color w:val="000000" w:themeColor="text1"/>
+          <w:sz w:val="20"/>
+          <w:szCs w:val="20"/>
+        </w:rPr>
+        <w:t>d and edited</w:t>
+      </w:r>
+      <w:r>
+        <w:rPr>
+          <w:rFonts w:ascii="Times New Roman" w:hAnsi="Times New Roman" w:cs="Times New Roman"/>
+          <w:color w:val="000000" w:themeColor="text1"/>
+          <w:sz w:val="20"/>
+          <w:szCs w:val="20"/>
+        </w:rPr>
+        <w:t xml:space="preserve"> </w:t>
+      </w:r>
+      <w:r>
+        <w:rPr>
+          <w:rFonts w:ascii="Times New Roman" w:hAnsi="Times New Roman" w:cs="Times New Roman"/>
+          <w:color w:val="000000" w:themeColor="text1"/>
+          <w:sz w:val="20"/>
+          <w:szCs w:val="20"/>
+        </w:rPr>
+        <w:t>videos</w:t>
+      </w:r>
+      <w:r>
+        <w:rPr>
+          <w:rFonts w:ascii="Times New Roman" w:hAnsi="Times New Roman" w:cs="Times New Roman"/>
+          <w:color w:val="000000" w:themeColor="text1"/>
+          <w:sz w:val="20"/>
+          <w:szCs w:val="20"/>
+        </w:rPr>
+        <w:t xml:space="preserve"> encourag</w:t>
+      </w:r>
+      <w:r>
+        <w:rPr>
+          <w:rFonts w:ascii="Times New Roman" w:hAnsi="Times New Roman" w:cs="Times New Roman"/>
+          <w:color w:val="000000" w:themeColor="text1"/>
+          <w:sz w:val="20"/>
+          <w:szCs w:val="20"/>
+        </w:rPr>
+        <w:t>ing</w:t>
+      </w:r>
+      <w:r>
+        <w:rPr>
+          <w:rFonts w:ascii="Times New Roman" w:hAnsi="Times New Roman" w:cs="Times New Roman"/>
+          <w:color w:val="000000" w:themeColor="text1"/>
+          <w:sz w:val="20"/>
+          <w:szCs w:val="20"/>
+        </w:rPr>
+        <w:t xml:space="preserve"> </w:t>
+      </w:r>
+      <w:r>
+        <w:rPr>
+          <w:rFonts w:ascii="Times New Roman" w:hAnsi="Times New Roman" w:cs="Times New Roman"/>
+          <w:color w:val="000000" w:themeColor="text1"/>
+          <w:sz w:val="20"/>
+          <w:szCs w:val="20"/>
+        </w:rPr>
+        <w:t>diversity</w:t>
+      </w:r>
+      <w:r>
+        <w:rPr>
+          <w:rFonts w:ascii="Times New Roman" w:hAnsi="Times New Roman" w:cs="Times New Roman"/>
+          <w:color w:val="000000" w:themeColor="text1"/>
+          <w:sz w:val="20"/>
+          <w:szCs w:val="20"/>
+        </w:rPr>
+        <w:t xml:space="preserve"> </w:t>
+      </w:r>
+      <w:r>
+        <w:rPr>
+          <w:rFonts w:ascii="Times New Roman" w:hAnsi="Times New Roman" w:cs="Times New Roman"/>
+          <w:color w:val="000000" w:themeColor="text1"/>
+          <w:sz w:val="20"/>
+          <w:szCs w:val="20"/>
+        </w:rPr>
+        <w:t>and</w:t>
+      </w:r>
+      <w:r>
+        <w:rPr>
+          <w:rFonts w:ascii="Times New Roman" w:hAnsi="Times New Roman" w:cs="Times New Roman"/>
+          <w:color w:val="000000" w:themeColor="text1"/>
+          <w:sz w:val="20"/>
+          <w:szCs w:val="20"/>
+        </w:rPr>
+        <w:t xml:space="preserve"> </w:t>
+      </w:r>
+      <w:r>
+        <w:rPr>
+          <w:rFonts w:ascii="Times New Roman" w:hAnsi="Times New Roman" w:cs="Times New Roman"/>
+          <w:color w:val="000000" w:themeColor="text1"/>
+          <w:sz w:val="20"/>
+          <w:szCs w:val="20"/>
+        </w:rPr>
+        <w:t>fostering</w:t>
+      </w:r>
+      <w:r>
+        <w:rPr>
+          <w:rFonts w:ascii="Times New Roman" w:hAnsi="Times New Roman" w:cs="Times New Roman"/>
+          <w:color w:val="000000" w:themeColor="text1"/>
+          <w:sz w:val="20"/>
+          <w:szCs w:val="20"/>
+        </w:rPr>
+        <w:t xml:space="preserve"> </w:t>
+      </w:r>
+      <w:r>
+        <w:rPr>
+          <w:rFonts w:ascii="Times New Roman" w:hAnsi="Times New Roman" w:cs="Times New Roman"/>
+          <w:color w:val="000000" w:themeColor="text1"/>
+          <w:sz w:val="20"/>
+          <w:szCs w:val="20"/>
+        </w:rPr>
+        <w:t>a</w:t>
+      </w:r>
+      <w:r>
+        <w:rPr>
+          <w:rFonts w:ascii="Times New Roman" w:hAnsi="Times New Roman" w:cs="Times New Roman"/>
+          <w:color w:val="000000" w:themeColor="text1"/>
+          <w:sz w:val="20"/>
+          <w:szCs w:val="20"/>
+        </w:rPr>
+        <w:t xml:space="preserve"> CIS community</w:t>
+      </w:r>
+    </w:p>
+    <w:p>
+      <w:pPr>
+        <w:pStyle w:val="ListParagraph"/>
+        <w:widowControl w:val="0"/>
+        <w:numPr>
+          <w:ilvl w:val="0"/>
+          <w:numId w:val="17"/>
+        </w:numPr>
+        <w:autoSpaceDE w:val="0"/>
+        <w:autoSpaceDN w:val="0"/>
+        <w:adjustRightInd w:val="0"/>
+        <w:spacing w:after="60" w:line="240" w:lineRule="auto"/>
+        <w:rPr>
+          <w:rFonts w:ascii="Times New Roman" w:hAnsi="Times New Roman" w:cs="Times New Roman"/>
+          <w:color w:val="000000" w:themeColor="text1"/>
+          <w:sz w:val="20"/>
+          <w:szCs w:val="20"/>
+        </w:rPr>
+      </w:pPr>
+      <w:r>
+        <w:rPr>
+          <w:rFonts w:ascii="Times New Roman" w:hAnsi="Times New Roman" w:cs="Times New Roman"/>
+          <w:i/>
+          <w:iCs/>
+          <w:color w:val="000000" w:themeColor="text1"/>
+          <w:sz w:val="20"/>
+          <w:szCs w:val="20"/>
+        </w:rPr>
+        <w:t>Undergraduate Mentor</w:t>
+      </w:r>
+      <w:r>
+        <w:rPr>
+          <w:rFonts w:ascii="Times New Roman" w:hAnsi="Times New Roman" w:cs="Times New Roman"/>
+          <w:color w:val="000000" w:themeColor="text1"/>
+          <w:sz w:val="20"/>
+          <w:szCs w:val="20"/>
+        </w:rPr>
+        <w:t>:</w:t>
+      </w:r>
+      <w:r>
+        <w:rPr>
+          <w:rFonts w:ascii="Times New Roman" w:hAnsi="Times New Roman" w:cs="Times New Roman"/>
+          <w:b/>
+          <w:bCs/>
+          <w:color w:val="000000" w:themeColor="text1"/>
+          <w:sz w:val="20"/>
+          <w:szCs w:val="20"/>
+        </w:rPr>
+        <w:t xml:space="preserve"> </w:t>
+      </w:r>
+      <w:r>
+        <w:rPr>
+          <w:rFonts w:ascii="Times New Roman" w:hAnsi="Times New Roman" w:cs="Times New Roman"/>
+          <w:color w:val="000000" w:themeColor="text1"/>
+          <w:sz w:val="20"/>
+          <w:szCs w:val="20"/>
+        </w:rPr>
+        <w:t>Met with CIS underclassmen weekly, held socials, and provided guidance</w:t>
+      </w:r>
+    </w:p>
+    <w:p>
+      <w:pPr>
+        <w:widowControl w:val="0"/>
+        <w:tabs>
+          <w:tab w:val="left" w:pos="3468"/>
+        </w:tabs>
+        <w:autoSpaceDE w:val="0"/>
+        <w:autoSpaceDN w:val="0"/>
+        <w:adjustRightInd w:val="0"/>
+        <w:spacing w:after="60" w:line="240" w:lineRule="auto"/>
+        <w:rPr>
+          <w:rFonts w:ascii="Times New Roman" w:hAnsi="Times New Roman" w:cs="Times New Roman"/>
+          <w:b/>
+          <w:bCs/>
+          <w:sz w:val="20"/>
+          <w:szCs w:val="20"/>
+          <w:u w:val="single"/>
+        </w:rPr>
+      </w:pPr>
       <w:r>
         <w:rPr>
           <w:rFonts w:ascii="Times New Roman" w:hAnsi="Times New Roman" w:cs="Times New Roman"/>
@@ -1508,7 +3164,7 @@
           <w:sz w:val="20"/>
           <w:szCs w:val="20"/>
         </w:rPr>
-        <w:t>Introduction to iOS Development</w:t>
+        <w:t>iOS Development</w:t>
       </w:r>
       <w:r>
         <w:rPr>
@@ -1551,6 +3207,23 @@
           <w:szCs w:val="20"/>
         </w:rPr>
         <w:tab/>
+      </w:r>
+      <w:r>
+        <w:rPr>
+          <w:rFonts w:ascii="Times New Roman" w:hAnsi="Times New Roman" w:cs="Times New Roman"/>
+          <w:sz w:val="20"/>
+          <w:szCs w:val="20"/>
+        </w:rPr>
+        <w:tab/>
+      </w:r>
+      <w:r>
+        <w:rPr>
+          <w:rFonts w:ascii="Times New Roman" w:hAnsi="Times New Roman" w:cs="Times New Roman"/>
+          <w:sz w:val="20"/>
+          <w:szCs w:val="20"/>
+        </w:rPr>
+        <w:tab/>
+        <w:t xml:space="preserve">        </w:t>
       </w:r>
       <w:r>
         <w:rPr>
@@ -1713,34 +3386,39 @@
           <w:sz w:val="20"/>
           <w:szCs w:val="20"/>
         </w:rPr>
-        <w:t xml:space="preserve">Designed and built an iOS app using Figma and Swift </w:t>
-      </w:r>
-    </w:p>
-    <w:p>
-      <w:pPr>
-        <w:pStyle w:val="ListParagraph"/>
-        <w:widowControl w:val="0"/>
-        <w:numPr>
-          <w:ilvl w:val="0"/>
-          <w:numId w:val="23"/>
-        </w:numPr>
-        <w:autoSpaceDE w:val="0"/>
-        <w:autoSpaceDN w:val="0"/>
-        <w:adjustRightInd w:val="0"/>
-        <w:spacing w:after="60" w:line="240" w:lineRule="auto"/>
-        <w:rPr>
-          <w:rFonts w:ascii="Times New Roman" w:hAnsi="Times New Roman" w:cs="Times New Roman"/>
-          <w:sz w:val="20"/>
-          <w:szCs w:val="20"/>
-        </w:rPr>
-      </w:pPr>
-      <w:r>
-        <w:rPr>
-          <w:rFonts w:ascii="Times New Roman" w:hAnsi="Times New Roman" w:cs="Times New Roman"/>
-          <w:sz w:val="20"/>
-          <w:szCs w:val="20"/>
-        </w:rPr>
-        <w:t xml:space="preserve">Implemented entire iOS frontend featuring </w:t>
+        <w:t xml:space="preserve">Designed </w:t>
+      </w:r>
+      <w:r>
+        <w:rPr>
+          <w:rFonts w:ascii="Times New Roman" w:hAnsi="Times New Roman" w:cs="Times New Roman"/>
+          <w:sz w:val="20"/>
+          <w:szCs w:val="20"/>
+        </w:rPr>
+        <w:t>and i</w:t>
+      </w:r>
+      <w:r>
+        <w:rPr>
+          <w:rFonts w:ascii="Times New Roman" w:hAnsi="Times New Roman" w:cs="Times New Roman"/>
+          <w:sz w:val="20"/>
+          <w:szCs w:val="20"/>
+        </w:rPr>
+        <w:t xml:space="preserve">mplemented iOS </w:t>
+      </w:r>
+      <w:r>
+        <w:rPr>
+          <w:rFonts w:ascii="Times New Roman" w:hAnsi="Times New Roman" w:cs="Times New Roman"/>
+          <w:sz w:val="20"/>
+          <w:szCs w:val="20"/>
+        </w:rPr>
+        <w:t>app</w:t>
+      </w:r>
+      <w:r>
+        <w:rPr>
+          <w:rFonts w:ascii="Times New Roman" w:hAnsi="Times New Roman" w:cs="Times New Roman"/>
+          <w:sz w:val="20"/>
+          <w:szCs w:val="20"/>
+        </w:rPr>
+        <w:t xml:space="preserve"> featuring </w:t>
       </w:r>
       <w:r>
         <w:rPr>
@@ -1773,6 +3451,22 @@
           <w:szCs w:val="20"/>
         </w:rPr>
         <w:t>decoding images</w:t>
+      </w:r>
+      <w:r>
+        <w:rPr>
+          <w:rFonts w:ascii="Times New Roman" w:hAnsi="Times New Roman" w:cs="Times New Roman"/>
+          <w:sz w:val="20"/>
+          <w:szCs w:val="20"/>
+        </w:rPr>
+        <w:t xml:space="preserve"> </w:t>
+      </w:r>
+      <w:r>
+        <w:rPr>
+          <w:rFonts w:ascii="Times New Roman" w:hAnsi="Times New Roman" w:cs="Times New Roman"/>
+          <w:sz w:val="20"/>
+          <w:szCs w:val="20"/>
+        </w:rPr>
+        <w:t xml:space="preserve">using Figma and Swift </w:t>
       </w:r>
     </w:p>
     <w:p>
@@ -1961,18 +3655,8 @@
           <w:sz w:val="20"/>
           <w:szCs w:val="20"/>
         </w:rPr>
-        <w:t xml:space="preserve">Collaborated with team members to create a fully functional RPG top-down puzzle exploration level-based game using </w:t>
-      </w:r>
-      <w:proofErr w:type="spellStart"/>
-      <w:r>
-        <w:rPr>
-          <w:rFonts w:ascii="Times New Roman" w:hAnsi="Times New Roman" w:cs="Times New Roman"/>
-          <w:sz w:val="20"/>
-          <w:szCs w:val="20"/>
-        </w:rPr>
-        <w:t>OCaml</w:t>
-      </w:r>
-      <w:proofErr w:type="spellEnd"/>
+        <w:t>Collaborated with team members to create a fully functional RPG top-down puzzle exploration level-based game</w:t>
+      </w:r>
     </w:p>
     <w:p>
       <w:pPr>
@@ -1998,7 +3682,55 @@
           <w:sz w:val="20"/>
           <w:szCs w:val="20"/>
         </w:rPr>
-        <w:t xml:space="preserve">Implemented main game logic and GUI with </w:t>
+        <w:t>Implemented main game logic</w:t>
+      </w:r>
+      <w:r>
+        <w:rPr>
+          <w:rFonts w:ascii="Times New Roman" w:hAnsi="Times New Roman" w:cs="Times New Roman"/>
+          <w:sz w:val="20"/>
+          <w:szCs w:val="20"/>
+        </w:rPr>
+        <w:t xml:space="preserve"> </w:t>
+      </w:r>
+      <w:r>
+        <w:rPr>
+          <w:rFonts w:ascii="Times New Roman" w:hAnsi="Times New Roman" w:cs="Times New Roman"/>
+          <w:sz w:val="20"/>
+          <w:szCs w:val="20"/>
+        </w:rPr>
+        <w:t>and</w:t>
+      </w:r>
+      <w:r>
+        <w:rPr>
+          <w:rFonts w:ascii="Times New Roman" w:hAnsi="Times New Roman" w:cs="Times New Roman"/>
+          <w:sz w:val="20"/>
+          <w:szCs w:val="20"/>
+        </w:rPr>
+        <w:t xml:space="preserve"> </w:t>
+      </w:r>
+      <w:r>
+        <w:rPr>
+          <w:rFonts w:ascii="Times New Roman" w:hAnsi="Times New Roman" w:cs="Times New Roman"/>
+          <w:sz w:val="20"/>
+          <w:szCs w:val="20"/>
+        </w:rPr>
+        <w:t xml:space="preserve">GUI </w:t>
+      </w:r>
+      <w:r>
+        <w:rPr>
+          <w:rFonts w:ascii="Times New Roman" w:hAnsi="Times New Roman" w:cs="Times New Roman"/>
+          <w:sz w:val="20"/>
+          <w:szCs w:val="20"/>
+        </w:rPr>
+        <w:t>using</w:t>
+      </w:r>
+      <w:r>
+        <w:rPr>
+          <w:rFonts w:ascii="Times New Roman" w:hAnsi="Times New Roman" w:cs="Times New Roman"/>
+          <w:sz w:val="20"/>
+          <w:szCs w:val="20"/>
+        </w:rPr>
+        <w:t xml:space="preserve"> </w:t>
       </w:r>
       <w:proofErr w:type="spellStart"/>
       <w:r>
@@ -2075,7 +3807,7 @@
           <w:sz w:val="20"/>
           <w:szCs w:val="20"/>
         </w:rPr>
-        <w:t>Intro to Digital Product Design</w:t>
+        <w:t>Digital Product Design</w:t>
       </w:r>
       <w:r>
         <w:rPr>
@@ -2141,6 +3873,15 @@
           <w:szCs w:val="20"/>
         </w:rPr>
         <w:t xml:space="preserve">   </w:t>
+      </w:r>
+      <w:r>
+        <w:rPr>
+          <w:rFonts w:ascii="Times New Roman" w:hAnsi="Times New Roman" w:cs="Times New Roman"/>
+          <w:sz w:val="20"/>
+          <w:szCs w:val="20"/>
+        </w:rPr>
+        <w:tab/>
+        <w:t xml:space="preserve">        </w:t>
       </w:r>
       <w:r>
         <w:rPr>
@@ -2376,7 +4117,25 @@
           <w:sz w:val="20"/>
           <w:szCs w:val="20"/>
         </w:rPr>
-        <w:t xml:space="preserve">Collaborated with three other </w:t>
+        <w:t xml:space="preserve">Collaborated with </w:t>
+      </w:r>
+      <w:r>
+        <w:rPr>
+          <w:rFonts w:ascii="Times New Roman" w:hAnsi="Times New Roman" w:cs="Times New Roman"/>
+          <w:bCs/>
+          <w:sz w:val="20"/>
+          <w:szCs w:val="20"/>
+        </w:rPr>
+        <w:t>3</w:t>
+      </w:r>
+      <w:r>
+        <w:rPr>
+          <w:rFonts w:ascii="Times New Roman" w:hAnsi="Times New Roman" w:cs="Times New Roman"/>
+          <w:bCs/>
+          <w:sz w:val="20"/>
+          <w:szCs w:val="20"/>
+        </w:rPr>
+        <w:t xml:space="preserve"> other </w:t>
       </w:r>
       <w:proofErr w:type="gramStart"/>
       <w:r>
@@ -2397,15 +4156,6 @@
           <w:szCs w:val="20"/>
         </w:rPr>
         <w:t xml:space="preserve"> students to create an online ordering system hack addressing de-densifying overcrowded on-campus dining locations</w:t>
-      </w:r>
-      <w:r>
-        <w:rPr>
-          <w:rFonts w:ascii="Times New Roman" w:hAnsi="Times New Roman" w:cs="Times New Roman"/>
-          <w:bCs/>
-          <w:sz w:val="20"/>
-          <w:szCs w:val="20"/>
-        </w:rPr>
-        <w:t xml:space="preserve"> in a hackathon</w:t>
       </w:r>
     </w:p>
     <w:p>
@@ -2417,145 +4167,97 @@
         <w:spacing w:after="60" w:line="240" w:lineRule="auto"/>
         <w:rPr>
           <w:rFonts w:ascii="Times New Roman" w:hAnsi="Times New Roman" w:cs="Times New Roman"/>
-          <w:color w:val="1F3864" w:themeColor="accent5" w:themeShade="80"/>
-          <w:sz w:val="20"/>
-          <w:szCs w:val="20"/>
-        </w:rPr>
-      </w:pPr>
-      <w:r>
-        <w:rPr>
-          <w:rFonts w:ascii="Times New Roman" w:hAnsi="Times New Roman" w:cs="Times New Roman"/>
-          <w:b/>
-          <w:bCs/>
-          <w:color w:val="1F3864" w:themeColor="accent5" w:themeShade="80"/>
-          <w:sz w:val="20"/>
-          <w:szCs w:val="20"/>
-        </w:rPr>
-        <w:fldChar w:fldCharType="begin"/>
-      </w:r>
-      <w:r>
-        <w:rPr>
-          <w:rFonts w:ascii="Times New Roman" w:hAnsi="Times New Roman" w:cs="Times New Roman"/>
-          <w:b/>
-          <w:bCs/>
-          <w:color w:val="1F3864" w:themeColor="accent5" w:themeShade="80"/>
-          <w:sz w:val="20"/>
-          <w:szCs w:val="20"/>
-        </w:rPr>
-        <w:instrText>HYPERLINK "https://github.com/sazhang02/Unreal-SOHA"</w:instrText>
-      </w:r>
-      <w:r>
-        <w:rPr>
-          <w:rFonts w:ascii="Times New Roman" w:hAnsi="Times New Roman" w:cs="Times New Roman"/>
-          <w:b/>
-          <w:bCs/>
-          <w:color w:val="1F3864" w:themeColor="accent5" w:themeShade="80"/>
-          <w:sz w:val="20"/>
-          <w:szCs w:val="20"/>
-        </w:rPr>
-      </w:r>
-      <w:r>
-        <w:rPr>
-          <w:rFonts w:ascii="Times New Roman" w:hAnsi="Times New Roman" w:cs="Times New Roman"/>
-          <w:b/>
-          <w:bCs/>
-          <w:color w:val="1F3864" w:themeColor="accent5" w:themeShade="80"/>
-          <w:sz w:val="20"/>
-          <w:szCs w:val="20"/>
-        </w:rPr>
-        <w:fldChar w:fldCharType="separate"/>
-      </w:r>
-      <w:r>
-        <w:rPr>
-          <w:rStyle w:val="Hyperlink"/>
-          <w:rFonts w:ascii="Times New Roman" w:hAnsi="Times New Roman" w:cs="Times New Roman"/>
-          <w:b/>
-          <w:bCs/>
-          <w:color w:val="1F3864" w:themeColor="accent5" w:themeShade="80"/>
-          <w:sz w:val="20"/>
-          <w:szCs w:val="20"/>
-          <w:u w:val="none"/>
-        </w:rPr>
-        <w:t>Virtual Reality World (SOHA)</w:t>
-      </w:r>
-      <w:r>
-        <w:rPr>
-          <w:rFonts w:ascii="Times New Roman" w:hAnsi="Times New Roman" w:cs="Times New Roman"/>
-          <w:b/>
-          <w:bCs/>
-          <w:color w:val="1F3864" w:themeColor="accent5" w:themeShade="80"/>
-          <w:sz w:val="20"/>
-          <w:szCs w:val="20"/>
-        </w:rPr>
-        <w:fldChar w:fldCharType="end"/>
-      </w:r>
-      <w:r>
-        <w:rPr>
-          <w:rFonts w:ascii="Times New Roman" w:hAnsi="Times New Roman" w:cs="Times New Roman"/>
-          <w:color w:val="1F3864" w:themeColor="accent5" w:themeShade="80"/>
-          <w:sz w:val="20"/>
-          <w:szCs w:val="20"/>
-        </w:rPr>
-        <w:t>,</w:t>
-      </w:r>
-      <w:r>
-        <w:rPr>
-          <w:rFonts w:ascii="Times New Roman" w:hAnsi="Times New Roman" w:cs="Times New Roman"/>
-          <w:color w:val="1F3864" w:themeColor="accent5" w:themeShade="80"/>
-          <w:sz w:val="20"/>
-          <w:szCs w:val="20"/>
-        </w:rPr>
-        <w:t xml:space="preserve"> Visual Imaging in the Electronic Age</w:t>
-      </w:r>
-      <w:r>
-        <w:rPr>
-          <w:rFonts w:ascii="Times New Roman" w:hAnsi="Times New Roman" w:cs="Times New Roman"/>
-          <w:color w:val="1F3864" w:themeColor="accent5" w:themeShade="80"/>
-          <w:sz w:val="20"/>
-          <w:szCs w:val="20"/>
-        </w:rPr>
-        <w:tab/>
-      </w:r>
-      <w:r>
-        <w:rPr>
-          <w:rFonts w:ascii="Times New Roman" w:hAnsi="Times New Roman" w:cs="Times New Roman"/>
-          <w:color w:val="1F3864" w:themeColor="accent5" w:themeShade="80"/>
-          <w:sz w:val="20"/>
-          <w:szCs w:val="20"/>
-        </w:rPr>
-        <w:tab/>
-      </w:r>
-      <w:r>
-        <w:rPr>
-          <w:rFonts w:ascii="Times New Roman" w:hAnsi="Times New Roman" w:cs="Times New Roman"/>
-          <w:color w:val="1F3864" w:themeColor="accent5" w:themeShade="80"/>
-          <w:sz w:val="20"/>
-          <w:szCs w:val="20"/>
-        </w:rPr>
-        <w:tab/>
-      </w:r>
-      <w:r>
-        <w:rPr>
-          <w:rFonts w:ascii="Times New Roman" w:hAnsi="Times New Roman" w:cs="Times New Roman"/>
-          <w:color w:val="1F3864" w:themeColor="accent5" w:themeShade="80"/>
-          <w:sz w:val="20"/>
-          <w:szCs w:val="20"/>
-        </w:rPr>
-        <w:tab/>
-      </w:r>
-      <w:r>
-        <w:rPr>
-          <w:rFonts w:ascii="Times New Roman" w:hAnsi="Times New Roman" w:cs="Times New Roman"/>
-          <w:color w:val="1F3864" w:themeColor="accent5" w:themeShade="80"/>
-          <w:sz w:val="20"/>
-          <w:szCs w:val="20"/>
-        </w:rPr>
-        <w:tab/>
-      </w:r>
-      <w:r>
-        <w:rPr>
-          <w:rFonts w:ascii="Times New Roman" w:hAnsi="Times New Roman" w:cs="Times New Roman"/>
-          <w:color w:val="1F3864" w:themeColor="accent5" w:themeShade="80"/>
+          <w:color w:val="000000" w:themeColor="text1"/>
+          <w:sz w:val="20"/>
+          <w:szCs w:val="20"/>
+        </w:rPr>
+      </w:pPr>
+      <w:hyperlink r:id="rId16" w:history="1">
+        <w:r>
+          <w:rPr>
+            <w:rStyle w:val="Hyperlink"/>
+            <w:rFonts w:ascii="Times New Roman" w:hAnsi="Times New Roman" w:cs="Times New Roman"/>
+            <w:b/>
+            <w:bCs/>
+            <w:color w:val="000000" w:themeColor="text1"/>
+            <w:sz w:val="20"/>
+            <w:szCs w:val="20"/>
+            <w:u w:val="none"/>
+          </w:rPr>
+          <w:t>Virtual Reality World (SOHA)</w:t>
+        </w:r>
+      </w:hyperlink>
+      <w:r>
+        <w:rPr>
+          <w:rFonts w:ascii="Times New Roman" w:hAnsi="Times New Roman" w:cs="Times New Roman"/>
+          <w:color w:val="000000" w:themeColor="text1"/>
+          <w:sz w:val="20"/>
+          <w:szCs w:val="20"/>
+        </w:rPr>
+        <w:t xml:space="preserve">, </w:t>
+      </w:r>
+      <w:r>
+        <w:rPr>
+          <w:rFonts w:ascii="Times New Roman" w:hAnsi="Times New Roman" w:cs="Times New Roman"/>
+          <w:i/>
+          <w:iCs/>
+          <w:color w:val="000000" w:themeColor="text1"/>
+          <w:sz w:val="20"/>
+          <w:szCs w:val="20"/>
+        </w:rPr>
+        <w:t>Visual Imaging in the Electronic Age</w:t>
+      </w:r>
+      <w:r>
+        <w:rPr>
+          <w:rFonts w:ascii="Times New Roman" w:hAnsi="Times New Roman" w:cs="Times New Roman"/>
+          <w:i/>
+          <w:iCs/>
+          <w:color w:val="000000" w:themeColor="text1"/>
+          <w:sz w:val="20"/>
+          <w:szCs w:val="20"/>
+        </w:rPr>
+        <w:tab/>
+      </w:r>
+      <w:r>
+        <w:rPr>
+          <w:rFonts w:ascii="Times New Roman" w:hAnsi="Times New Roman" w:cs="Times New Roman"/>
+          <w:color w:val="000000" w:themeColor="text1"/>
+          <w:sz w:val="20"/>
+          <w:szCs w:val="20"/>
+        </w:rPr>
+        <w:tab/>
+      </w:r>
+      <w:r>
+        <w:rPr>
+          <w:rFonts w:ascii="Times New Roman" w:hAnsi="Times New Roman" w:cs="Times New Roman"/>
+          <w:color w:val="000000" w:themeColor="text1"/>
+          <w:sz w:val="20"/>
+          <w:szCs w:val="20"/>
+        </w:rPr>
+        <w:tab/>
+      </w:r>
+      <w:r>
+        <w:rPr>
+          <w:rFonts w:ascii="Times New Roman" w:hAnsi="Times New Roman" w:cs="Times New Roman"/>
+          <w:color w:val="000000" w:themeColor="text1"/>
+          <w:sz w:val="20"/>
+          <w:szCs w:val="20"/>
+        </w:rPr>
+        <w:tab/>
+      </w:r>
+      <w:r>
+        <w:rPr>
+          <w:rFonts w:ascii="Times New Roman" w:hAnsi="Times New Roman" w:cs="Times New Roman"/>
+          <w:color w:val="000000" w:themeColor="text1"/>
+          <w:sz w:val="20"/>
+          <w:szCs w:val="20"/>
+        </w:rPr>
+        <w:tab/>
+      </w:r>
+      <w:r>
+        <w:rPr>
+          <w:rFonts w:ascii="Times New Roman" w:hAnsi="Times New Roman" w:cs="Times New Roman"/>
+          <w:color w:val="000000" w:themeColor="text1"/>
           <w:sz w:val="20"/>
           <w:szCs w:val="20"/>
         </w:rPr>
@@ -2565,7 +4267,9 @@
       <w:r>
         <w:rPr>
           <w:rFonts w:ascii="Times New Roman" w:hAnsi="Times New Roman" w:cs="Times New Roman"/>
-          <w:color w:val="1F3864" w:themeColor="accent5" w:themeShade="80"/>
+          <w:b/>
+          <w:bCs/>
+          <w:color w:val="000000" w:themeColor="text1"/>
           <w:sz w:val="20"/>
           <w:szCs w:val="20"/>
         </w:rPr>
@@ -2586,1650 +4290,46 @@
         <w:spacing w:after="60" w:line="240" w:lineRule="auto"/>
         <w:rPr>
           <w:rFonts w:ascii="Times New Roman" w:hAnsi="Times New Roman" w:cs="Times New Roman"/>
-          <w:color w:val="1F3864" w:themeColor="accent5" w:themeShade="80"/>
-          <w:sz w:val="20"/>
-          <w:szCs w:val="20"/>
-        </w:rPr>
-      </w:pPr>
-      <w:r>
-        <w:rPr>
-          <w:rFonts w:ascii="Times New Roman" w:hAnsi="Times New Roman" w:cs="Times New Roman"/>
-          <w:color w:val="1F3864" w:themeColor="accent5" w:themeShade="80"/>
-          <w:sz w:val="20"/>
-          <w:szCs w:val="20"/>
-        </w:rPr>
-        <w:t>Collaborated with architecture and urban planning students to develop an immersive virtual reality experience using the Unreal Engine</w:t>
-      </w:r>
-    </w:p>
-    <w:p>
-      <w:pPr>
-        <w:pStyle w:val="ListParagraph"/>
-        <w:widowControl w:val="0"/>
-        <w:numPr>
-          <w:ilvl w:val="0"/>
-          <w:numId w:val="9"/>
-        </w:numPr>
-        <w:autoSpaceDE w:val="0"/>
-        <w:autoSpaceDN w:val="0"/>
-        <w:adjustRightInd w:val="0"/>
-        <w:spacing w:after="60" w:line="240" w:lineRule="auto"/>
-        <w:rPr>
-          <w:rFonts w:ascii="Times New Roman" w:hAnsi="Times New Roman" w:cs="Times New Roman"/>
-          <w:color w:val="1F3864" w:themeColor="accent5" w:themeShade="80"/>
-          <w:sz w:val="20"/>
-          <w:szCs w:val="20"/>
-        </w:rPr>
-      </w:pPr>
-      <w:r>
-        <w:rPr>
-          <w:rFonts w:ascii="Times New Roman" w:hAnsi="Times New Roman" w:cs="Times New Roman"/>
-          <w:color w:val="1F3864" w:themeColor="accent5" w:themeShade="80"/>
-          <w:sz w:val="20"/>
-          <w:szCs w:val="20"/>
-        </w:rPr>
-        <w:t>Implemented locomotion system, object interaction system, and dynamic environment using the Unreal Engine’s Blueprints Visual Scripting system</w:t>
-      </w:r>
-    </w:p>
-    <w:p>
-      <w:pPr>
-        <w:widowControl w:val="0"/>
-        <w:tabs>
-          <w:tab w:val="left" w:pos="1834"/>
-        </w:tabs>
-        <w:autoSpaceDE w:val="0"/>
-        <w:autoSpaceDN w:val="0"/>
-        <w:adjustRightInd w:val="0"/>
-        <w:spacing w:after="60" w:line="240" w:lineRule="auto"/>
-        <w:rPr>
-          <w:rFonts w:ascii="Times New Roman" w:hAnsi="Times New Roman" w:cs="Times New Roman"/>
-          <w:b/>
-          <w:bCs/>
-          <w:sz w:val="20"/>
-          <w:szCs w:val="20"/>
-          <w:u w:val="single"/>
-        </w:rPr>
-      </w:pPr>
-      <w:r>
-        <w:rPr>
-          <w:rFonts w:ascii="Times New Roman" w:hAnsi="Times New Roman" w:cs="Times New Roman"/>
-          <w:b/>
-          <w:bCs/>
-          <w:sz w:val="20"/>
-          <w:szCs w:val="20"/>
-          <w:u w:val="single"/>
-        </w:rPr>
-        <w:t>EXTRACURRICULAR ACTIVITIES</w:t>
-      </w:r>
-      <w:r>
-        <w:rPr>
-          <w:rFonts w:ascii="Times New Roman" w:hAnsi="Times New Roman" w:cs="Times New Roman"/>
-          <w:b/>
-          <w:bCs/>
-          <w:sz w:val="20"/>
-          <w:szCs w:val="20"/>
-          <w:u w:val="single"/>
-        </w:rPr>
-        <w:tab/>
-      </w:r>
-      <w:r>
-        <w:rPr>
-          <w:rFonts w:ascii="Times New Roman" w:hAnsi="Times New Roman" w:cs="Times New Roman"/>
-          <w:b/>
-          <w:bCs/>
-          <w:sz w:val="20"/>
-          <w:szCs w:val="20"/>
-          <w:u w:val="single"/>
-        </w:rPr>
-        <w:tab/>
-      </w:r>
-      <w:r>
-        <w:rPr>
-          <w:rFonts w:ascii="Times New Roman" w:hAnsi="Times New Roman" w:cs="Times New Roman"/>
-          <w:b/>
-          <w:bCs/>
-          <w:sz w:val="20"/>
-          <w:szCs w:val="20"/>
-          <w:u w:val="single"/>
-        </w:rPr>
-        <w:tab/>
-      </w:r>
-      <w:r>
-        <w:rPr>
-          <w:rFonts w:ascii="Times New Roman" w:hAnsi="Times New Roman" w:cs="Times New Roman"/>
-          <w:b/>
-          <w:bCs/>
-          <w:sz w:val="20"/>
-          <w:szCs w:val="20"/>
-          <w:u w:val="single"/>
-        </w:rPr>
-        <w:tab/>
-      </w:r>
-      <w:r>
-        <w:rPr>
-          <w:rFonts w:ascii="Times New Roman" w:hAnsi="Times New Roman" w:cs="Times New Roman"/>
-          <w:b/>
-          <w:bCs/>
-          <w:sz w:val="20"/>
-          <w:szCs w:val="20"/>
-          <w:u w:val="single"/>
-        </w:rPr>
-        <w:tab/>
-      </w:r>
-      <w:r>
-        <w:rPr>
-          <w:rFonts w:ascii="Times New Roman" w:hAnsi="Times New Roman" w:cs="Times New Roman"/>
-          <w:b/>
-          <w:bCs/>
-          <w:sz w:val="20"/>
-          <w:szCs w:val="20"/>
-          <w:u w:val="single"/>
-        </w:rPr>
-        <w:tab/>
-      </w:r>
-      <w:r>
-        <w:rPr>
-          <w:rFonts w:ascii="Times New Roman" w:hAnsi="Times New Roman" w:cs="Times New Roman"/>
-          <w:b/>
-          <w:bCs/>
-          <w:sz w:val="20"/>
-          <w:szCs w:val="20"/>
-          <w:u w:val="single"/>
-        </w:rPr>
-        <w:tab/>
-      </w:r>
-      <w:r>
-        <w:rPr>
-          <w:rFonts w:ascii="Times New Roman" w:hAnsi="Times New Roman" w:cs="Times New Roman"/>
-          <w:b/>
-          <w:bCs/>
-          <w:sz w:val="20"/>
-          <w:szCs w:val="20"/>
-          <w:u w:val="single"/>
-        </w:rPr>
-        <w:tab/>
-      </w:r>
-      <w:r>
-        <w:rPr>
-          <w:rFonts w:ascii="Times New Roman" w:hAnsi="Times New Roman" w:cs="Times New Roman"/>
-          <w:b/>
-          <w:bCs/>
-          <w:sz w:val="20"/>
-          <w:szCs w:val="20"/>
-          <w:u w:val="single"/>
-        </w:rPr>
-        <w:tab/>
-      </w:r>
-      <w:r>
-        <w:rPr>
-          <w:rFonts w:ascii="Times New Roman" w:hAnsi="Times New Roman" w:cs="Times New Roman"/>
-          <w:b/>
-          <w:bCs/>
-          <w:sz w:val="20"/>
-          <w:szCs w:val="20"/>
-          <w:u w:val="single"/>
-        </w:rPr>
-        <w:tab/>
-      </w:r>
-    </w:p>
-    <w:p>
-      <w:pPr>
-        <w:widowControl w:val="0"/>
-        <w:autoSpaceDE w:val="0"/>
-        <w:autoSpaceDN w:val="0"/>
-        <w:adjustRightInd w:val="0"/>
-        <w:spacing w:after="60" w:line="240" w:lineRule="auto"/>
-        <w:rPr>
-          <w:rFonts w:ascii="Times New Roman" w:hAnsi="Times New Roman" w:cs="Times New Roman"/>
-          <w:b/>
-          <w:bCs/>
-          <w:sz w:val="20"/>
-          <w:szCs w:val="20"/>
-        </w:rPr>
-      </w:pPr>
-      <w:r>
-        <w:rPr>
-          <w:rFonts w:ascii="Times New Roman" w:hAnsi="Times New Roman" w:cs="Times New Roman"/>
-          <w:b/>
-          <w:bCs/>
-          <w:sz w:val="20"/>
-          <w:szCs w:val="20"/>
-        </w:rPr>
-        <w:t>Software Team</w:t>
-      </w:r>
-      <w:r>
-        <w:rPr>
-          <w:rFonts w:ascii="Times New Roman" w:hAnsi="Times New Roman" w:cs="Times New Roman"/>
-          <w:sz w:val="20"/>
-          <w:szCs w:val="20"/>
-        </w:rPr>
-        <w:t xml:space="preserve">, </w:t>
-      </w:r>
-      <w:r>
-        <w:rPr>
-          <w:rFonts w:ascii="Times New Roman" w:hAnsi="Times New Roman" w:cs="Times New Roman"/>
-          <w:i/>
-          <w:iCs/>
-          <w:sz w:val="20"/>
-          <w:szCs w:val="20"/>
-        </w:rPr>
-        <w:t>Cornell Nexus</w:t>
-      </w:r>
-      <w:r>
-        <w:rPr>
-          <w:rFonts w:ascii="Times New Roman" w:hAnsi="Times New Roman" w:cs="Times New Roman"/>
-          <w:i/>
-          <w:iCs/>
-          <w:sz w:val="20"/>
-          <w:szCs w:val="20"/>
-        </w:rPr>
-        <w:tab/>
-      </w:r>
-      <w:r>
-        <w:rPr>
-          <w:rFonts w:ascii="Times New Roman" w:hAnsi="Times New Roman" w:cs="Times New Roman"/>
-          <w:sz w:val="20"/>
-          <w:szCs w:val="20"/>
-        </w:rPr>
-        <w:tab/>
-      </w:r>
-      <w:r>
-        <w:rPr>
-          <w:rFonts w:ascii="Times New Roman" w:hAnsi="Times New Roman" w:cs="Times New Roman"/>
-          <w:sz w:val="20"/>
-          <w:szCs w:val="20"/>
-        </w:rPr>
-        <w:tab/>
-      </w:r>
-      <w:r>
-        <w:rPr>
-          <w:rFonts w:ascii="Times New Roman" w:hAnsi="Times New Roman" w:cs="Times New Roman"/>
-          <w:sz w:val="20"/>
-          <w:szCs w:val="20"/>
-        </w:rPr>
-        <w:tab/>
-      </w:r>
-      <w:r>
-        <w:rPr>
-          <w:rFonts w:ascii="Times New Roman" w:hAnsi="Times New Roman" w:cs="Times New Roman"/>
-          <w:sz w:val="20"/>
-          <w:szCs w:val="20"/>
-        </w:rPr>
-        <w:tab/>
-      </w:r>
-      <w:r>
-        <w:rPr>
-          <w:rFonts w:ascii="Times New Roman" w:hAnsi="Times New Roman" w:cs="Times New Roman"/>
-          <w:sz w:val="20"/>
-          <w:szCs w:val="20"/>
-        </w:rPr>
-        <w:tab/>
-      </w:r>
-      <w:r>
-        <w:rPr>
-          <w:rFonts w:ascii="Times New Roman" w:hAnsi="Times New Roman" w:cs="Times New Roman"/>
-          <w:sz w:val="20"/>
-          <w:szCs w:val="20"/>
-        </w:rPr>
-        <w:tab/>
-      </w:r>
-      <w:r>
-        <w:rPr>
-          <w:rFonts w:ascii="Times New Roman" w:hAnsi="Times New Roman" w:cs="Times New Roman"/>
-          <w:sz w:val="20"/>
-          <w:szCs w:val="20"/>
-        </w:rPr>
-        <w:tab/>
-      </w:r>
-      <w:r>
-        <w:rPr>
-          <w:rFonts w:ascii="Times New Roman" w:hAnsi="Times New Roman" w:cs="Times New Roman"/>
-          <w:sz w:val="20"/>
-          <w:szCs w:val="20"/>
-        </w:rPr>
-        <w:tab/>
-      </w:r>
-      <w:r>
-        <w:rPr>
-          <w:rFonts w:ascii="Times New Roman" w:hAnsi="Times New Roman" w:cs="Times New Roman"/>
-          <w:sz w:val="20"/>
-          <w:szCs w:val="20"/>
-        </w:rPr>
-        <w:t xml:space="preserve">      </w:t>
-      </w:r>
-      <w:r>
-        <w:rPr>
-          <w:rFonts w:ascii="Times New Roman" w:hAnsi="Times New Roman" w:cs="Times New Roman"/>
-          <w:b/>
-          <w:bCs/>
-          <w:sz w:val="20"/>
-          <w:szCs w:val="20"/>
-        </w:rPr>
-        <w:t>March 2021 - Present</w:t>
-      </w:r>
-    </w:p>
-    <w:p>
-      <w:pPr>
-        <w:pStyle w:val="ListParagraph"/>
-        <w:widowControl w:val="0"/>
-        <w:numPr>
-          <w:ilvl w:val="0"/>
-          <w:numId w:val="22"/>
-        </w:numPr>
-        <w:autoSpaceDE w:val="0"/>
-        <w:autoSpaceDN w:val="0"/>
-        <w:adjustRightInd w:val="0"/>
-        <w:spacing w:after="60" w:line="240" w:lineRule="auto"/>
-        <w:rPr>
-          <w:rFonts w:ascii="Times New Roman" w:hAnsi="Times New Roman" w:cs="Times New Roman"/>
-          <w:sz w:val="20"/>
-          <w:szCs w:val="20"/>
-        </w:rPr>
-      </w:pPr>
-      <w:r>
-        <w:rPr>
-          <w:rFonts w:ascii="Times New Roman" w:hAnsi="Times New Roman" w:cs="Times New Roman"/>
-          <w:sz w:val="20"/>
-          <w:szCs w:val="20"/>
-        </w:rPr>
-        <w:t xml:space="preserve">Working with </w:t>
-      </w:r>
-      <w:r>
-        <w:rPr>
-          <w:rFonts w:ascii="Times New Roman" w:hAnsi="Times New Roman" w:cs="Times New Roman"/>
-          <w:sz w:val="20"/>
-          <w:szCs w:val="20"/>
-        </w:rPr>
-        <w:t>a diverse team of</w:t>
-      </w:r>
-      <w:r>
-        <w:rPr>
-          <w:rFonts w:ascii="Times New Roman" w:hAnsi="Times New Roman" w:cs="Times New Roman"/>
-          <w:sz w:val="20"/>
-          <w:szCs w:val="20"/>
-        </w:rPr>
-        <w:t xml:space="preserve"> students to make an autonomous robot that will collect microplastic from beaches and oceans</w:t>
-      </w:r>
-    </w:p>
-    <w:p>
-      <w:pPr>
-        <w:pStyle w:val="ListParagraph"/>
-        <w:widowControl w:val="0"/>
-        <w:numPr>
-          <w:ilvl w:val="0"/>
-          <w:numId w:val="22"/>
-        </w:numPr>
-        <w:autoSpaceDE w:val="0"/>
-        <w:autoSpaceDN w:val="0"/>
-        <w:adjustRightInd w:val="0"/>
-        <w:spacing w:after="60" w:line="240" w:lineRule="auto"/>
-        <w:rPr>
-          <w:rFonts w:ascii="Times New Roman" w:hAnsi="Times New Roman" w:cs="Times New Roman"/>
-          <w:sz w:val="20"/>
-          <w:szCs w:val="20"/>
-        </w:rPr>
-      </w:pPr>
-      <w:r>
-        <w:rPr>
-          <w:rFonts w:ascii="Times New Roman" w:hAnsi="Times New Roman" w:cs="Times New Roman"/>
-          <w:sz w:val="20"/>
-          <w:szCs w:val="20"/>
-        </w:rPr>
-        <w:t xml:space="preserve">Designed </w:t>
-      </w:r>
-      <w:r>
-        <w:rPr>
-          <w:rFonts w:ascii="Times New Roman" w:hAnsi="Times New Roman" w:cs="Times New Roman"/>
-          <w:sz w:val="20"/>
-          <w:szCs w:val="20"/>
-        </w:rPr>
-        <w:t xml:space="preserve">robot control </w:t>
-      </w:r>
-      <w:r>
-        <w:rPr>
-          <w:rFonts w:ascii="Times New Roman" w:hAnsi="Times New Roman" w:cs="Times New Roman"/>
-          <w:sz w:val="20"/>
-          <w:szCs w:val="20"/>
-        </w:rPr>
-        <w:t xml:space="preserve">GUI on Figma and implementing </w:t>
-      </w:r>
-      <w:r>
-        <w:rPr>
-          <w:rFonts w:ascii="Times New Roman" w:hAnsi="Times New Roman" w:cs="Times New Roman"/>
-          <w:sz w:val="20"/>
-          <w:szCs w:val="20"/>
-        </w:rPr>
-        <w:t>it</w:t>
-      </w:r>
-      <w:r>
-        <w:rPr>
-          <w:rFonts w:ascii="Times New Roman" w:hAnsi="Times New Roman" w:cs="Times New Roman"/>
-          <w:sz w:val="20"/>
-          <w:szCs w:val="20"/>
-        </w:rPr>
-        <w:t xml:space="preserve"> using Python libraries such as </w:t>
-      </w:r>
-      <w:proofErr w:type="spellStart"/>
-      <w:r>
-        <w:rPr>
-          <w:rFonts w:ascii="Times New Roman" w:hAnsi="Times New Roman" w:cs="Times New Roman"/>
-          <w:sz w:val="20"/>
-          <w:szCs w:val="20"/>
-        </w:rPr>
-        <w:t>PySimpleGUI</w:t>
-      </w:r>
-      <w:proofErr w:type="spellEnd"/>
-      <w:r>
-        <w:rPr>
-          <w:rFonts w:ascii="Times New Roman" w:hAnsi="Times New Roman" w:cs="Times New Roman"/>
-          <w:sz w:val="20"/>
-          <w:szCs w:val="20"/>
-        </w:rPr>
-        <w:t xml:space="preserve"> and Matplotlib</w:t>
-      </w:r>
-    </w:p>
-    <w:p>
-      <w:pPr>
-        <w:pStyle w:val="ListParagraph"/>
-        <w:widowControl w:val="0"/>
-        <w:numPr>
-          <w:ilvl w:val="0"/>
-          <w:numId w:val="22"/>
-        </w:numPr>
-        <w:autoSpaceDE w:val="0"/>
-        <w:autoSpaceDN w:val="0"/>
-        <w:adjustRightInd w:val="0"/>
-        <w:spacing w:after="60" w:line="240" w:lineRule="auto"/>
-        <w:rPr>
-          <w:rFonts w:ascii="Times New Roman" w:hAnsi="Times New Roman" w:cs="Times New Roman"/>
-          <w:sz w:val="20"/>
-          <w:szCs w:val="20"/>
-        </w:rPr>
-      </w:pPr>
-      <w:r>
-        <w:rPr>
-          <w:rFonts w:ascii="Times New Roman" w:hAnsi="Times New Roman" w:cs="Times New Roman"/>
-          <w:sz w:val="20"/>
-          <w:szCs w:val="20"/>
-        </w:rPr>
-        <w:t>Developing real-time display for robot data, status, geolocation, and traversal history as well as interactive features such as autonomous</w:t>
-      </w:r>
-      <w:r>
-        <w:rPr>
-          <w:rFonts w:ascii="Times New Roman" w:hAnsi="Times New Roman" w:cs="Times New Roman"/>
-          <w:sz w:val="20"/>
-          <w:szCs w:val="20"/>
-        </w:rPr>
-        <w:t>/</w:t>
-      </w:r>
-      <w:r>
-        <w:rPr>
-          <w:rFonts w:ascii="Times New Roman" w:hAnsi="Times New Roman" w:cs="Times New Roman"/>
-          <w:sz w:val="20"/>
-          <w:szCs w:val="20"/>
-        </w:rPr>
-        <w:t>manual control and a command-line</w:t>
-      </w:r>
-    </w:p>
-    <w:p>
-      <w:pPr>
-        <w:widowControl w:val="0"/>
-        <w:autoSpaceDE w:val="0"/>
-        <w:autoSpaceDN w:val="0"/>
-        <w:adjustRightInd w:val="0"/>
-        <w:spacing w:after="60" w:line="240" w:lineRule="auto"/>
-        <w:rPr>
-          <w:rFonts w:ascii="Times New Roman" w:hAnsi="Times New Roman" w:cs="Times New Roman"/>
-          <w:sz w:val="20"/>
-          <w:szCs w:val="20"/>
-        </w:rPr>
-      </w:pPr>
-      <w:r>
-        <w:rPr>
-          <w:rFonts w:ascii="Times New Roman" w:hAnsi="Times New Roman" w:cs="Times New Roman"/>
-          <w:b/>
-          <w:bCs/>
-          <w:sz w:val="20"/>
-          <w:szCs w:val="20"/>
-        </w:rPr>
-        <w:t>Girls Who Code Volunteer</w:t>
-      </w:r>
-      <w:r>
-        <w:rPr>
-          <w:rFonts w:ascii="Times New Roman" w:hAnsi="Times New Roman" w:cs="Times New Roman"/>
-          <w:sz w:val="20"/>
-          <w:szCs w:val="20"/>
-        </w:rPr>
-        <w:t xml:space="preserve">, </w:t>
-      </w:r>
-      <w:r>
-        <w:rPr>
-          <w:rFonts w:ascii="Times New Roman" w:hAnsi="Times New Roman" w:cs="Times New Roman"/>
-          <w:i/>
-          <w:iCs/>
-          <w:sz w:val="20"/>
-          <w:szCs w:val="20"/>
-        </w:rPr>
-        <w:t xml:space="preserve">Women </w:t>
-      </w:r>
-      <w:proofErr w:type="gramStart"/>
-      <w:r>
-        <w:rPr>
-          <w:rFonts w:ascii="Times New Roman" w:hAnsi="Times New Roman" w:cs="Times New Roman"/>
-          <w:i/>
-          <w:iCs/>
-          <w:sz w:val="20"/>
-          <w:szCs w:val="20"/>
-        </w:rPr>
-        <w:t>In</w:t>
-      </w:r>
-      <w:proofErr w:type="gramEnd"/>
-      <w:r>
-        <w:rPr>
-          <w:rFonts w:ascii="Times New Roman" w:hAnsi="Times New Roman" w:cs="Times New Roman"/>
-          <w:i/>
-          <w:iCs/>
-          <w:sz w:val="20"/>
-          <w:szCs w:val="20"/>
-        </w:rPr>
-        <w:t xml:space="preserve"> Computing at Cornell (WICC)</w:t>
-      </w:r>
-      <w:r>
-        <w:rPr>
-          <w:rFonts w:ascii="Times New Roman" w:hAnsi="Times New Roman" w:cs="Times New Roman"/>
-          <w:i/>
-          <w:iCs/>
-          <w:sz w:val="20"/>
-          <w:szCs w:val="20"/>
-        </w:rPr>
-        <w:tab/>
-      </w:r>
-      <w:r>
-        <w:rPr>
-          <w:rFonts w:ascii="Times New Roman" w:hAnsi="Times New Roman" w:cs="Times New Roman"/>
-          <w:sz w:val="20"/>
-          <w:szCs w:val="20"/>
-        </w:rPr>
-        <w:tab/>
-      </w:r>
-      <w:r>
-        <w:rPr>
-          <w:rFonts w:ascii="Times New Roman" w:hAnsi="Times New Roman" w:cs="Times New Roman"/>
-          <w:sz w:val="20"/>
-          <w:szCs w:val="20"/>
-        </w:rPr>
-        <w:tab/>
-      </w:r>
-      <w:r>
-        <w:rPr>
-          <w:rFonts w:ascii="Times New Roman" w:hAnsi="Times New Roman" w:cs="Times New Roman"/>
-          <w:sz w:val="20"/>
-          <w:szCs w:val="20"/>
-        </w:rPr>
-        <w:tab/>
-        <w:t xml:space="preserve">            </w:t>
-      </w:r>
-      <w:r>
-        <w:rPr>
-          <w:rFonts w:ascii="Times New Roman" w:hAnsi="Times New Roman" w:cs="Times New Roman"/>
-          <w:b/>
-          <w:bCs/>
-          <w:sz w:val="20"/>
-          <w:szCs w:val="20"/>
-        </w:rPr>
-        <w:t>February 2021 - May 2021</w:t>
-      </w:r>
-    </w:p>
-    <w:p>
-      <w:pPr>
-        <w:pStyle w:val="ListParagraph"/>
-        <w:widowControl w:val="0"/>
-        <w:numPr>
-          <w:ilvl w:val="0"/>
-          <w:numId w:val="17"/>
-        </w:numPr>
-        <w:autoSpaceDE w:val="0"/>
-        <w:autoSpaceDN w:val="0"/>
-        <w:adjustRightInd w:val="0"/>
-        <w:spacing w:after="60" w:line="240" w:lineRule="auto"/>
-        <w:rPr>
-          <w:rFonts w:ascii="Times New Roman" w:hAnsi="Times New Roman" w:cs="Times New Roman"/>
-          <w:sz w:val="20"/>
-          <w:szCs w:val="20"/>
-        </w:rPr>
-      </w:pPr>
-      <w:r>
-        <w:rPr>
-          <w:rFonts w:ascii="Times New Roman" w:hAnsi="Times New Roman" w:cs="Times New Roman"/>
-          <w:sz w:val="20"/>
-          <w:szCs w:val="20"/>
-        </w:rPr>
-        <w:t xml:space="preserve">Guided high schoolers weekly through exercises </w:t>
-      </w:r>
-      <w:r>
-        <w:rPr>
-          <w:rFonts w:ascii="Times New Roman" w:hAnsi="Times New Roman" w:cs="Times New Roman"/>
-          <w:sz w:val="20"/>
-          <w:szCs w:val="20"/>
-        </w:rPr>
-        <w:t xml:space="preserve">in Python </w:t>
-      </w:r>
-      <w:r>
-        <w:rPr>
-          <w:rFonts w:ascii="Times New Roman" w:hAnsi="Times New Roman" w:cs="Times New Roman"/>
-          <w:sz w:val="20"/>
-          <w:szCs w:val="20"/>
-        </w:rPr>
-        <w:t xml:space="preserve">designed to help them learn fundamental programming concepts </w:t>
-      </w:r>
-      <w:r>
-        <w:rPr>
-          <w:rFonts w:ascii="Times New Roman" w:hAnsi="Times New Roman" w:cs="Times New Roman"/>
-          <w:sz w:val="20"/>
-          <w:szCs w:val="20"/>
-        </w:rPr>
-        <w:t>and m</w:t>
-      </w:r>
-      <w:r>
-        <w:rPr>
-          <w:rFonts w:ascii="Times New Roman" w:hAnsi="Times New Roman" w:cs="Times New Roman"/>
-          <w:sz w:val="20"/>
-          <w:szCs w:val="20"/>
-        </w:rPr>
-        <w:t>entored student on guessing game project created from scratch</w:t>
-      </w:r>
-    </w:p>
-    <w:p>
-      <w:pPr>
-        <w:widowControl w:val="0"/>
-        <w:autoSpaceDE w:val="0"/>
-        <w:autoSpaceDN w:val="0"/>
-        <w:adjustRightInd w:val="0"/>
-        <w:spacing w:after="60" w:line="240" w:lineRule="auto"/>
-        <w:rPr>
-          <w:rFonts w:ascii="Times New Roman" w:hAnsi="Times New Roman" w:cs="Times New Roman"/>
-          <w:color w:val="1F3864" w:themeColor="accent5" w:themeShade="80"/>
-          <w:sz w:val="20"/>
-          <w:szCs w:val="20"/>
-        </w:rPr>
-      </w:pPr>
-      <w:r>
-        <w:rPr>
-          <w:rFonts w:ascii="Times New Roman" w:hAnsi="Times New Roman" w:cs="Times New Roman"/>
-          <w:b/>
-          <w:bCs/>
-          <w:color w:val="1F3864" w:themeColor="accent5" w:themeShade="80"/>
-          <w:sz w:val="20"/>
-          <w:szCs w:val="20"/>
-        </w:rPr>
-        <w:t>Photo and Film Committee</w:t>
-      </w:r>
-      <w:r>
-        <w:rPr>
-          <w:rFonts w:ascii="Times New Roman" w:hAnsi="Times New Roman" w:cs="Times New Roman"/>
-          <w:color w:val="1F3864" w:themeColor="accent5" w:themeShade="80"/>
-          <w:sz w:val="20"/>
-          <w:szCs w:val="20"/>
-        </w:rPr>
-        <w:t xml:space="preserve">, </w:t>
-      </w:r>
-      <w:r>
-        <w:rPr>
-          <w:rFonts w:ascii="Times New Roman" w:hAnsi="Times New Roman" w:cs="Times New Roman"/>
-          <w:i/>
-          <w:iCs/>
-          <w:color w:val="1F3864" w:themeColor="accent5" w:themeShade="80"/>
-          <w:sz w:val="20"/>
-          <w:szCs w:val="20"/>
-        </w:rPr>
-        <w:t>Women In Computing at Cornell (WICC)</w:t>
-      </w:r>
-      <w:r>
-        <w:rPr>
-          <w:rFonts w:ascii="Times New Roman" w:hAnsi="Times New Roman" w:cs="Times New Roman"/>
-          <w:i/>
-          <w:iCs/>
-          <w:color w:val="1F3864" w:themeColor="accent5" w:themeShade="80"/>
-          <w:sz w:val="20"/>
-          <w:szCs w:val="20"/>
-        </w:rPr>
-        <w:tab/>
-      </w:r>
-      <w:r>
-        <w:rPr>
-          <w:rFonts w:ascii="Times New Roman" w:hAnsi="Times New Roman" w:cs="Times New Roman"/>
-          <w:color w:val="1F3864" w:themeColor="accent5" w:themeShade="80"/>
-          <w:sz w:val="20"/>
-          <w:szCs w:val="20"/>
-        </w:rPr>
-        <w:tab/>
-      </w:r>
-      <w:r>
-        <w:rPr>
-          <w:rFonts w:ascii="Times New Roman" w:hAnsi="Times New Roman" w:cs="Times New Roman"/>
-          <w:color w:val="1F3864" w:themeColor="accent5" w:themeShade="80"/>
-          <w:sz w:val="20"/>
-          <w:szCs w:val="20"/>
-        </w:rPr>
-        <w:tab/>
-      </w:r>
-      <w:r>
-        <w:rPr>
-          <w:rFonts w:ascii="Times New Roman" w:hAnsi="Times New Roman" w:cs="Times New Roman"/>
-          <w:color w:val="1F3864" w:themeColor="accent5" w:themeShade="80"/>
-          <w:sz w:val="20"/>
-          <w:szCs w:val="20"/>
-        </w:rPr>
-        <w:t>February 2020 - May 2021</w:t>
-      </w:r>
-    </w:p>
-    <w:p>
-      <w:pPr>
-        <w:pStyle w:val="ListParagraph"/>
-        <w:widowControl w:val="0"/>
-        <w:numPr>
-          <w:ilvl w:val="0"/>
-          <w:numId w:val="17"/>
-        </w:numPr>
-        <w:autoSpaceDE w:val="0"/>
-        <w:autoSpaceDN w:val="0"/>
-        <w:adjustRightInd w:val="0"/>
-        <w:spacing w:after="60" w:line="240" w:lineRule="auto"/>
-        <w:rPr>
-          <w:rFonts w:ascii="Times New Roman" w:hAnsi="Times New Roman" w:cs="Times New Roman"/>
-          <w:color w:val="1F3864" w:themeColor="accent5" w:themeShade="80"/>
-          <w:sz w:val="20"/>
-          <w:szCs w:val="20"/>
-        </w:rPr>
-      </w:pPr>
-      <w:r>
-        <w:rPr>
-          <w:rFonts w:ascii="Times New Roman" w:hAnsi="Times New Roman" w:cs="Times New Roman"/>
-          <w:color w:val="1F3864" w:themeColor="accent5" w:themeShade="80"/>
-          <w:sz w:val="20"/>
-          <w:szCs w:val="20"/>
-        </w:rPr>
-        <w:t>Collaborated with committee members to make videos offering advice to underclassmen, create media promoting CIS, and run campaigns to encourage people from all backgrounds to confidently engage with the CIS community</w:t>
-      </w:r>
-    </w:p>
-    <w:p>
-      <w:pPr>
-        <w:widowControl w:val="0"/>
-        <w:autoSpaceDE w:val="0"/>
-        <w:autoSpaceDN w:val="0"/>
-        <w:adjustRightInd w:val="0"/>
-        <w:spacing w:after="60" w:line="240" w:lineRule="auto"/>
-        <w:rPr>
-          <w:rFonts w:ascii="Times New Roman" w:hAnsi="Times New Roman" w:cs="Times New Roman"/>
-          <w:color w:val="1F3864" w:themeColor="accent5" w:themeShade="80"/>
-          <w:sz w:val="20"/>
-          <w:szCs w:val="20"/>
-        </w:rPr>
-      </w:pPr>
-      <w:r>
-        <w:rPr>
-          <w:rFonts w:ascii="Times New Roman" w:hAnsi="Times New Roman" w:cs="Times New Roman"/>
-          <w:b/>
-          <w:bCs/>
-          <w:color w:val="1F3864" w:themeColor="accent5" w:themeShade="80"/>
-          <w:sz w:val="20"/>
-          <w:szCs w:val="20"/>
-        </w:rPr>
-        <w:t>Undergraduate Mentor</w:t>
-      </w:r>
-      <w:r>
-        <w:rPr>
-          <w:rFonts w:ascii="Times New Roman" w:hAnsi="Times New Roman" w:cs="Times New Roman"/>
-          <w:color w:val="1F3864" w:themeColor="accent5" w:themeShade="80"/>
-          <w:sz w:val="20"/>
-          <w:szCs w:val="20"/>
-        </w:rPr>
-        <w:t xml:space="preserve">, </w:t>
-      </w:r>
-      <w:r>
-        <w:rPr>
-          <w:rFonts w:ascii="Times New Roman" w:hAnsi="Times New Roman" w:cs="Times New Roman"/>
-          <w:i/>
-          <w:iCs/>
-          <w:color w:val="1F3864" w:themeColor="accent5" w:themeShade="80"/>
-          <w:sz w:val="20"/>
-          <w:szCs w:val="20"/>
-        </w:rPr>
-        <w:t xml:space="preserve">Women </w:t>
-      </w:r>
-      <w:proofErr w:type="gramStart"/>
-      <w:r>
-        <w:rPr>
-          <w:rFonts w:ascii="Times New Roman" w:hAnsi="Times New Roman" w:cs="Times New Roman"/>
-          <w:i/>
-          <w:iCs/>
-          <w:color w:val="1F3864" w:themeColor="accent5" w:themeShade="80"/>
-          <w:sz w:val="20"/>
-          <w:szCs w:val="20"/>
-        </w:rPr>
-        <w:t>In</w:t>
-      </w:r>
-      <w:proofErr w:type="gramEnd"/>
-      <w:r>
-        <w:rPr>
-          <w:rFonts w:ascii="Times New Roman" w:hAnsi="Times New Roman" w:cs="Times New Roman"/>
-          <w:i/>
-          <w:iCs/>
-          <w:color w:val="1F3864" w:themeColor="accent5" w:themeShade="80"/>
-          <w:sz w:val="20"/>
-          <w:szCs w:val="20"/>
-        </w:rPr>
-        <w:t xml:space="preserve"> Computing at Cornell (WICC)</w:t>
-      </w:r>
-      <w:r>
-        <w:rPr>
-          <w:rFonts w:ascii="Times New Roman" w:hAnsi="Times New Roman" w:cs="Times New Roman"/>
-          <w:i/>
-          <w:iCs/>
-          <w:color w:val="1F3864" w:themeColor="accent5" w:themeShade="80"/>
-          <w:sz w:val="20"/>
-          <w:szCs w:val="20"/>
-        </w:rPr>
-        <w:tab/>
-      </w:r>
-      <w:r>
-        <w:rPr>
-          <w:rFonts w:ascii="Times New Roman" w:hAnsi="Times New Roman" w:cs="Times New Roman"/>
-          <w:color w:val="1F3864" w:themeColor="accent5" w:themeShade="80"/>
-          <w:sz w:val="20"/>
-          <w:szCs w:val="20"/>
-        </w:rPr>
-        <w:tab/>
-      </w:r>
-      <w:r>
-        <w:rPr>
-          <w:rFonts w:ascii="Times New Roman" w:hAnsi="Times New Roman" w:cs="Times New Roman"/>
-          <w:color w:val="1F3864" w:themeColor="accent5" w:themeShade="80"/>
-          <w:sz w:val="20"/>
-          <w:szCs w:val="20"/>
-        </w:rPr>
-        <w:tab/>
-      </w:r>
-      <w:r>
-        <w:rPr>
-          <w:rFonts w:ascii="Times New Roman" w:hAnsi="Times New Roman" w:cs="Times New Roman"/>
-          <w:color w:val="1F3864" w:themeColor="accent5" w:themeShade="80"/>
-          <w:sz w:val="20"/>
-          <w:szCs w:val="20"/>
-        </w:rPr>
-        <w:tab/>
-      </w:r>
-      <w:r>
-        <w:rPr>
-          <w:rFonts w:ascii="Times New Roman" w:hAnsi="Times New Roman" w:cs="Times New Roman"/>
-          <w:color w:val="1F3864" w:themeColor="accent5" w:themeShade="80"/>
-          <w:sz w:val="20"/>
-          <w:szCs w:val="20"/>
-        </w:rPr>
-        <w:tab/>
-        <w:t xml:space="preserve">    </w:t>
-      </w:r>
-      <w:r>
-        <w:rPr>
-          <w:rFonts w:ascii="Times New Roman" w:hAnsi="Times New Roman" w:cs="Times New Roman"/>
-          <w:color w:val="1F3864" w:themeColor="accent5" w:themeShade="80"/>
-          <w:sz w:val="20"/>
-          <w:szCs w:val="20"/>
-        </w:rPr>
-        <w:t>March 2021 - May 2021</w:t>
-      </w:r>
-    </w:p>
-    <w:p>
-      <w:pPr>
-        <w:pStyle w:val="ListParagraph"/>
-        <w:widowControl w:val="0"/>
-        <w:numPr>
-          <w:ilvl w:val="0"/>
-          <w:numId w:val="17"/>
-        </w:numPr>
-        <w:autoSpaceDE w:val="0"/>
-        <w:autoSpaceDN w:val="0"/>
-        <w:adjustRightInd w:val="0"/>
-        <w:spacing w:after="60" w:line="240" w:lineRule="auto"/>
-        <w:rPr>
-          <w:rFonts w:ascii="Times New Roman" w:hAnsi="Times New Roman" w:cs="Times New Roman"/>
-          <w:color w:val="1F3864" w:themeColor="accent5" w:themeShade="80"/>
-          <w:sz w:val="20"/>
-          <w:szCs w:val="20"/>
-        </w:rPr>
-      </w:pPr>
-      <w:r>
-        <w:rPr>
-          <w:rFonts w:ascii="Times New Roman" w:hAnsi="Times New Roman" w:cs="Times New Roman"/>
-          <w:color w:val="1F3864" w:themeColor="accent5" w:themeShade="80"/>
-          <w:sz w:val="20"/>
-          <w:szCs w:val="20"/>
-        </w:rPr>
-        <w:t>Met with CIS underclassmen weekly, held socials, and provided guidance</w:t>
-      </w:r>
-    </w:p>
-    <w:p>
-      <w:pPr>
-        <w:widowControl w:val="0"/>
-        <w:tabs>
-          <w:tab w:val="left" w:pos="3468"/>
-        </w:tabs>
-        <w:autoSpaceDE w:val="0"/>
-        <w:autoSpaceDN w:val="0"/>
-        <w:adjustRightInd w:val="0"/>
-        <w:spacing w:after="60" w:line="240" w:lineRule="auto"/>
-        <w:rPr>
-          <w:rFonts w:ascii="Times New Roman" w:hAnsi="Times New Roman" w:cs="Times New Roman"/>
-          <w:b/>
-          <w:bCs/>
-          <w:sz w:val="20"/>
-          <w:szCs w:val="20"/>
-          <w:u w:val="single"/>
-        </w:rPr>
-      </w:pPr>
-      <w:r>
-        <w:rPr>
-          <w:rFonts w:ascii="Times New Roman" w:hAnsi="Times New Roman" w:cs="Times New Roman"/>
-          <w:b/>
-          <w:bCs/>
-          <w:sz w:val="20"/>
-          <w:szCs w:val="20"/>
-          <w:u w:val="single"/>
-        </w:rPr>
-        <w:t>RELEVANT EXPERIENCE _________________________________</w:t>
-      </w:r>
-      <w:r>
-        <w:rPr>
-          <w:rFonts w:ascii="Times New Roman" w:hAnsi="Times New Roman" w:cs="Times New Roman"/>
-          <w:b/>
-          <w:bCs/>
-          <w:sz w:val="20"/>
-          <w:szCs w:val="20"/>
-          <w:u w:val="single"/>
-        </w:rPr>
-        <w:tab/>
-      </w:r>
-      <w:r>
-        <w:rPr>
-          <w:rFonts w:ascii="Times New Roman" w:hAnsi="Times New Roman" w:cs="Times New Roman"/>
-          <w:b/>
-          <w:bCs/>
-          <w:sz w:val="20"/>
-          <w:szCs w:val="20"/>
-          <w:u w:val="single"/>
-        </w:rPr>
-        <w:tab/>
-      </w:r>
-      <w:r>
-        <w:rPr>
-          <w:rFonts w:ascii="Times New Roman" w:hAnsi="Times New Roman" w:cs="Times New Roman"/>
-          <w:b/>
-          <w:bCs/>
-          <w:sz w:val="20"/>
-          <w:szCs w:val="20"/>
-          <w:u w:val="single"/>
-        </w:rPr>
-        <w:tab/>
-      </w:r>
-      <w:r>
-        <w:rPr>
-          <w:rFonts w:ascii="Times New Roman" w:hAnsi="Times New Roman" w:cs="Times New Roman"/>
-          <w:b/>
-          <w:bCs/>
-          <w:sz w:val="20"/>
-          <w:szCs w:val="20"/>
-          <w:u w:val="single"/>
-        </w:rPr>
-        <w:tab/>
-      </w:r>
-      <w:r>
-        <w:rPr>
-          <w:rFonts w:ascii="Times New Roman" w:hAnsi="Times New Roman" w:cs="Times New Roman"/>
-          <w:b/>
-          <w:bCs/>
-          <w:sz w:val="20"/>
-          <w:szCs w:val="20"/>
-          <w:u w:val="single"/>
-        </w:rPr>
-        <w:tab/>
-      </w:r>
-      <w:r>
-        <w:rPr>
-          <w:rFonts w:ascii="Times New Roman" w:hAnsi="Times New Roman" w:cs="Times New Roman"/>
-          <w:b/>
-          <w:bCs/>
-          <w:sz w:val="20"/>
-          <w:szCs w:val="20"/>
-          <w:u w:val="single"/>
-        </w:rPr>
-        <w:tab/>
-      </w:r>
-      <w:r>
-        <w:rPr>
-          <w:rFonts w:ascii="Times New Roman" w:hAnsi="Times New Roman" w:cs="Times New Roman"/>
-          <w:b/>
-          <w:bCs/>
-          <w:sz w:val="20"/>
-          <w:szCs w:val="20"/>
-          <w:u w:val="single"/>
-        </w:rPr>
-        <w:tab/>
+          <w:color w:val="000000" w:themeColor="text1"/>
+          <w:sz w:val="20"/>
+          <w:szCs w:val="20"/>
+        </w:rPr>
+      </w:pPr>
+      <w:r>
+        <w:rPr>
+          <w:rFonts w:ascii="Times New Roman" w:hAnsi="Times New Roman" w:cs="Times New Roman"/>
+          <w:color w:val="000000" w:themeColor="text1"/>
+          <w:sz w:val="20"/>
+          <w:szCs w:val="20"/>
+        </w:rPr>
+        <w:t xml:space="preserve">Developed an immersive virtual reality experience </w:t>
+      </w:r>
+      <w:r>
+        <w:rPr>
+          <w:rFonts w:ascii="Times New Roman" w:hAnsi="Times New Roman" w:cs="Times New Roman"/>
+          <w:color w:val="000000" w:themeColor="text1"/>
+          <w:sz w:val="20"/>
+          <w:szCs w:val="20"/>
+        </w:rPr>
+        <w:t>with architecture and urban planning students</w:t>
+      </w:r>
+      <w:r>
+        <w:rPr>
+          <w:rFonts w:ascii="Times New Roman" w:hAnsi="Times New Roman" w:cs="Times New Roman"/>
+          <w:color w:val="000000" w:themeColor="text1"/>
+          <w:sz w:val="20"/>
+          <w:szCs w:val="20"/>
+        </w:rPr>
         <w:t xml:space="preserve"> </w:t>
       </w:r>
-    </w:p>
-    <w:p>
-      <w:pPr>
-        <w:widowControl w:val="0"/>
-        <w:tabs>
-          <w:tab w:val="left" w:pos="3468"/>
-        </w:tabs>
-        <w:autoSpaceDE w:val="0"/>
-        <w:autoSpaceDN w:val="0"/>
-        <w:adjustRightInd w:val="0"/>
-        <w:spacing w:after="60" w:line="240" w:lineRule="auto"/>
-        <w:rPr>
-          <w:rFonts w:ascii="Times New Roman" w:hAnsi="Times New Roman" w:cs="Times New Roman"/>
-          <w:b/>
-          <w:bCs/>
-          <w:sz w:val="20"/>
-          <w:szCs w:val="20"/>
-        </w:rPr>
-      </w:pPr>
-      <w:r>
-        <w:rPr>
-          <w:rFonts w:ascii="Times New Roman" w:hAnsi="Times New Roman" w:cs="Times New Roman"/>
-          <w:b/>
-          <w:bCs/>
-          <w:sz w:val="20"/>
-          <w:szCs w:val="20"/>
-        </w:rPr>
-        <w:t xml:space="preserve">Neural Networks for Meta-Emotions, </w:t>
-      </w:r>
-      <w:r>
-        <w:rPr>
-          <w:rFonts w:ascii="Times New Roman" w:hAnsi="Times New Roman" w:cs="Times New Roman"/>
-          <w:i/>
-          <w:iCs/>
-          <w:sz w:val="20"/>
-          <w:szCs w:val="20"/>
-        </w:rPr>
-        <w:t>National Science Foundation REU Undergraduate Research</w:t>
-      </w:r>
-      <w:r>
-        <w:rPr>
-          <w:rFonts w:ascii="Times New Roman" w:hAnsi="Times New Roman" w:cs="Times New Roman"/>
-          <w:sz w:val="20"/>
-          <w:szCs w:val="20"/>
-        </w:rPr>
-        <w:t xml:space="preserve"> Assistant</w:t>
-      </w:r>
-      <w:r>
-        <w:rPr>
-          <w:rFonts w:ascii="Times New Roman" w:hAnsi="Times New Roman" w:cs="Times New Roman"/>
-          <w:b/>
-          <w:bCs/>
-          <w:sz w:val="20"/>
-          <w:szCs w:val="20"/>
-        </w:rPr>
-        <w:t xml:space="preserve"> </w:t>
-      </w:r>
-      <w:r>
-        <w:rPr>
-          <w:rFonts w:ascii="Times New Roman" w:hAnsi="Times New Roman" w:cs="Times New Roman"/>
-          <w:b/>
-          <w:bCs/>
-          <w:sz w:val="20"/>
-          <w:szCs w:val="20"/>
-        </w:rPr>
-        <w:t xml:space="preserve">   </w:t>
-      </w:r>
-      <w:r>
-        <w:rPr>
-          <w:rFonts w:ascii="Times New Roman" w:hAnsi="Times New Roman" w:cs="Times New Roman"/>
-          <w:b/>
-          <w:bCs/>
-          <w:sz w:val="20"/>
-          <w:szCs w:val="20"/>
-        </w:rPr>
-        <w:t>June 2021 - Present</w:t>
-      </w:r>
-    </w:p>
-    <w:p>
-      <w:pPr>
-        <w:pStyle w:val="ListParagraph"/>
-        <w:widowControl w:val="0"/>
-        <w:numPr>
-          <w:ilvl w:val="0"/>
-          <w:numId w:val="17"/>
-        </w:numPr>
-        <w:tabs>
-          <w:tab w:val="left" w:pos="3468"/>
-        </w:tabs>
-        <w:autoSpaceDE w:val="0"/>
-        <w:autoSpaceDN w:val="0"/>
-        <w:adjustRightInd w:val="0"/>
-        <w:spacing w:after="60" w:line="240" w:lineRule="auto"/>
-        <w:rPr>
-          <w:rFonts w:ascii="Times New Roman" w:hAnsi="Times New Roman" w:cs="Times New Roman"/>
-          <w:sz w:val="20"/>
-          <w:szCs w:val="20"/>
-        </w:rPr>
-      </w:pPr>
-      <w:r>
-        <w:rPr>
-          <w:rFonts w:ascii="Times New Roman" w:hAnsi="Times New Roman" w:cs="Times New Roman"/>
-          <w:sz w:val="20"/>
-          <w:szCs w:val="20"/>
-        </w:rPr>
-        <w:t>1 of 10 out of 292 students selected to participate in Georgia State University’s Research Experience for Undergraduates in Immersive Media Computing</w:t>
-      </w:r>
-    </w:p>
-    <w:p>
-      <w:pPr>
-        <w:pStyle w:val="ListParagraph"/>
-        <w:widowControl w:val="0"/>
-        <w:numPr>
-          <w:ilvl w:val="0"/>
-          <w:numId w:val="17"/>
-        </w:numPr>
-        <w:tabs>
-          <w:tab w:val="left" w:pos="3468"/>
-        </w:tabs>
-        <w:autoSpaceDE w:val="0"/>
-        <w:autoSpaceDN w:val="0"/>
-        <w:adjustRightInd w:val="0"/>
-        <w:spacing w:after="60" w:line="240" w:lineRule="auto"/>
-        <w:rPr>
-          <w:rFonts w:ascii="Times New Roman" w:hAnsi="Times New Roman" w:cs="Times New Roman"/>
-          <w:sz w:val="20"/>
-          <w:szCs w:val="20"/>
-        </w:rPr>
-      </w:pPr>
-      <w:r>
-        <w:rPr>
-          <w:rFonts w:ascii="Times New Roman" w:hAnsi="Times New Roman" w:cs="Times New Roman"/>
-          <w:sz w:val="20"/>
-          <w:szCs w:val="20"/>
-        </w:rPr>
-        <w:t xml:space="preserve">Created 3D polygon meshes of actors’ faces </w:t>
-      </w:r>
-      <w:r>
-        <w:rPr>
-          <w:rFonts w:ascii="Times New Roman" w:hAnsi="Times New Roman" w:cs="Times New Roman"/>
-          <w:sz w:val="20"/>
-          <w:szCs w:val="20"/>
-        </w:rPr>
-        <w:t xml:space="preserve">from stills </w:t>
-      </w:r>
-      <w:r>
-        <w:rPr>
-          <w:rFonts w:ascii="Times New Roman" w:hAnsi="Times New Roman" w:cs="Times New Roman"/>
-          <w:sz w:val="20"/>
-          <w:szCs w:val="20"/>
-        </w:rPr>
-        <w:t xml:space="preserve">using </w:t>
-      </w:r>
-      <w:proofErr w:type="spellStart"/>
-      <w:r>
-        <w:rPr>
-          <w:rFonts w:ascii="Times New Roman" w:hAnsi="Times New Roman" w:cs="Times New Roman"/>
-          <w:sz w:val="20"/>
-          <w:szCs w:val="20"/>
-        </w:rPr>
-        <w:t>FaceBuilder</w:t>
-      </w:r>
-      <w:proofErr w:type="spellEnd"/>
-      <w:r>
-        <w:rPr>
-          <w:rFonts w:ascii="Times New Roman" w:hAnsi="Times New Roman" w:cs="Times New Roman"/>
-          <w:sz w:val="20"/>
-          <w:szCs w:val="20"/>
-        </w:rPr>
-        <w:t xml:space="preserve"> add-on for Blender</w:t>
-      </w:r>
-    </w:p>
-    <w:p>
-      <w:pPr>
-        <w:pStyle w:val="ListParagraph"/>
-        <w:widowControl w:val="0"/>
-        <w:numPr>
-          <w:ilvl w:val="0"/>
-          <w:numId w:val="17"/>
-        </w:numPr>
-        <w:tabs>
-          <w:tab w:val="left" w:pos="3468"/>
-        </w:tabs>
-        <w:autoSpaceDE w:val="0"/>
-        <w:autoSpaceDN w:val="0"/>
-        <w:adjustRightInd w:val="0"/>
-        <w:spacing w:after="60" w:line="240" w:lineRule="auto"/>
-        <w:rPr>
-          <w:rFonts w:ascii="Times New Roman" w:hAnsi="Times New Roman" w:cs="Times New Roman"/>
-          <w:sz w:val="20"/>
-          <w:szCs w:val="20"/>
-        </w:rPr>
-      </w:pPr>
-      <w:r>
-        <w:rPr>
-          <w:rFonts w:ascii="Times New Roman" w:hAnsi="Times New Roman" w:cs="Times New Roman"/>
-          <w:sz w:val="20"/>
-          <w:szCs w:val="20"/>
-        </w:rPr>
-        <w:t>Humanizing NPCs by using data derived from acting footage to train a Recurrent Neural Network for determining</w:t>
-      </w:r>
-      <w:r>
-        <w:rPr>
-          <w:rFonts w:ascii="Times New Roman" w:hAnsi="Times New Roman" w:cs="Times New Roman"/>
-          <w:sz w:val="20"/>
-          <w:szCs w:val="20"/>
-        </w:rPr>
-        <w:t xml:space="preserve"> and animating</w:t>
-      </w:r>
-      <w:r>
-        <w:rPr>
-          <w:rFonts w:ascii="Times New Roman" w:hAnsi="Times New Roman" w:cs="Times New Roman"/>
-          <w:sz w:val="20"/>
-          <w:szCs w:val="20"/>
-        </w:rPr>
-        <w:t xml:space="preserve"> lifelike NPC facial expressions for Neural Networks for Meta-Emotions research project</w:t>
-      </w:r>
-    </w:p>
-    <w:p>
-      <w:pPr>
-        <w:widowControl w:val="0"/>
-        <w:tabs>
-          <w:tab w:val="left" w:pos="3468"/>
-        </w:tabs>
-        <w:autoSpaceDE w:val="0"/>
-        <w:autoSpaceDN w:val="0"/>
-        <w:adjustRightInd w:val="0"/>
-        <w:spacing w:after="60" w:line="240" w:lineRule="auto"/>
-        <w:rPr>
-          <w:rFonts w:ascii="Times New Roman" w:hAnsi="Times New Roman" w:cs="Times New Roman"/>
-          <w:b/>
-          <w:bCs/>
-          <w:sz w:val="20"/>
-          <w:szCs w:val="20"/>
-        </w:rPr>
-      </w:pPr>
-      <w:r>
-        <w:rPr>
-          <w:rFonts w:ascii="Times New Roman" w:hAnsi="Times New Roman" w:cs="Times New Roman"/>
-          <w:b/>
-          <w:bCs/>
-          <w:sz w:val="20"/>
-          <w:szCs w:val="20"/>
-        </w:rPr>
-        <w:t>AI Bot Gaming Platform</w:t>
-      </w:r>
-      <w:r>
-        <w:rPr>
-          <w:rFonts w:ascii="Times New Roman" w:hAnsi="Times New Roman" w:cs="Times New Roman"/>
-          <w:sz w:val="20"/>
-          <w:szCs w:val="20"/>
-        </w:rPr>
-        <w:t xml:space="preserve">, </w:t>
-      </w:r>
-      <w:r>
-        <w:rPr>
-          <w:rFonts w:ascii="Times New Roman" w:hAnsi="Times New Roman" w:cs="Times New Roman"/>
-          <w:i/>
-          <w:iCs/>
-          <w:sz w:val="20"/>
-          <w:szCs w:val="20"/>
-        </w:rPr>
-        <w:t>Full-Stack Intern</w:t>
-      </w:r>
-      <w:r>
-        <w:rPr>
-          <w:rFonts w:ascii="Times New Roman" w:hAnsi="Times New Roman" w:cs="Times New Roman"/>
-          <w:sz w:val="20"/>
-          <w:szCs w:val="20"/>
-        </w:rPr>
-        <w:tab/>
-      </w:r>
-      <w:r>
-        <w:rPr>
-          <w:rFonts w:ascii="Times New Roman" w:hAnsi="Times New Roman" w:cs="Times New Roman"/>
-          <w:sz w:val="20"/>
-          <w:szCs w:val="20"/>
-        </w:rPr>
-        <w:tab/>
-      </w:r>
-      <w:r>
-        <w:rPr>
-          <w:rFonts w:ascii="Times New Roman" w:hAnsi="Times New Roman" w:cs="Times New Roman"/>
-          <w:sz w:val="20"/>
-          <w:szCs w:val="20"/>
-        </w:rPr>
-        <w:tab/>
-      </w:r>
-      <w:r>
-        <w:rPr>
-          <w:rFonts w:ascii="Times New Roman" w:hAnsi="Times New Roman" w:cs="Times New Roman"/>
-          <w:sz w:val="20"/>
-          <w:szCs w:val="20"/>
-        </w:rPr>
-        <w:tab/>
-        <w:t xml:space="preserve">         </w:t>
-      </w:r>
-      <w:r>
-        <w:rPr>
-          <w:rFonts w:ascii="Times New Roman" w:hAnsi="Times New Roman" w:cs="Times New Roman"/>
-          <w:sz w:val="20"/>
-          <w:szCs w:val="20"/>
-        </w:rPr>
-        <w:tab/>
-      </w:r>
-      <w:r>
-        <w:rPr>
-          <w:rFonts w:ascii="Times New Roman" w:hAnsi="Times New Roman" w:cs="Times New Roman"/>
-          <w:sz w:val="20"/>
-          <w:szCs w:val="20"/>
-        </w:rPr>
-        <w:tab/>
-      </w:r>
-      <w:proofErr w:type="gramStart"/>
-      <w:r>
-        <w:rPr>
-          <w:rFonts w:ascii="Times New Roman" w:hAnsi="Times New Roman" w:cs="Times New Roman"/>
-          <w:sz w:val="20"/>
-          <w:szCs w:val="20"/>
-        </w:rPr>
-        <w:tab/>
-        <w:t xml:space="preserve">  </w:t>
-      </w:r>
-      <w:r>
-        <w:rPr>
-          <w:rFonts w:ascii="Times New Roman" w:hAnsi="Times New Roman" w:cs="Times New Roman"/>
-          <w:b/>
-          <w:bCs/>
-          <w:sz w:val="20"/>
-          <w:szCs w:val="20"/>
-        </w:rPr>
-        <w:t>December</w:t>
-      </w:r>
-      <w:proofErr w:type="gramEnd"/>
-      <w:r>
-        <w:rPr>
-          <w:rFonts w:ascii="Times New Roman" w:hAnsi="Times New Roman" w:cs="Times New Roman"/>
-          <w:b/>
-          <w:bCs/>
-          <w:sz w:val="20"/>
-          <w:szCs w:val="20"/>
-        </w:rPr>
-        <w:t xml:space="preserve"> 2020 – February 2021</w:t>
-      </w:r>
-    </w:p>
-    <w:p>
-      <w:pPr>
-        <w:pStyle w:val="ListParagraph"/>
-        <w:widowControl w:val="0"/>
-        <w:numPr>
-          <w:ilvl w:val="0"/>
-          <w:numId w:val="20"/>
-        </w:numPr>
-        <w:tabs>
-          <w:tab w:val="left" w:pos="3468"/>
-        </w:tabs>
-        <w:autoSpaceDE w:val="0"/>
-        <w:autoSpaceDN w:val="0"/>
-        <w:adjustRightInd w:val="0"/>
-        <w:spacing w:after="60" w:line="240" w:lineRule="auto"/>
-        <w:rPr>
-          <w:rFonts w:ascii="Times New Roman" w:hAnsi="Times New Roman" w:cs="Times New Roman"/>
-          <w:sz w:val="20"/>
-          <w:szCs w:val="20"/>
-        </w:rPr>
-      </w:pPr>
-      <w:r>
-        <w:rPr>
-          <w:rFonts w:ascii="Times New Roman" w:hAnsi="Times New Roman" w:cs="Times New Roman"/>
-          <w:sz w:val="20"/>
-          <w:szCs w:val="20"/>
-        </w:rPr>
-        <w:lastRenderedPageBreak/>
-        <w:t xml:space="preserve">Implemented a multiplayer online game of Dots and Boxes in a Python web server deployed in a docker container in AWS </w:t>
-      </w:r>
-    </w:p>
-    <w:p>
-      <w:pPr>
-        <w:pStyle w:val="ListParagraph"/>
-        <w:widowControl w:val="0"/>
-        <w:numPr>
-          <w:ilvl w:val="0"/>
-          <w:numId w:val="20"/>
-        </w:numPr>
-        <w:tabs>
-          <w:tab w:val="left" w:pos="3468"/>
-        </w:tabs>
-        <w:autoSpaceDE w:val="0"/>
-        <w:autoSpaceDN w:val="0"/>
-        <w:adjustRightInd w:val="0"/>
-        <w:spacing w:after="60" w:line="240" w:lineRule="auto"/>
-        <w:rPr>
-          <w:rFonts w:ascii="Times New Roman" w:hAnsi="Times New Roman" w:cs="Times New Roman"/>
-          <w:sz w:val="20"/>
-          <w:szCs w:val="20"/>
-        </w:rPr>
-      </w:pPr>
-      <w:r>
-        <w:rPr>
-          <w:rFonts w:ascii="Times New Roman" w:hAnsi="Times New Roman" w:cs="Times New Roman"/>
-          <w:sz w:val="20"/>
-          <w:szCs w:val="20"/>
-        </w:rPr>
-        <w:t>Setup a new lambda deployment pipeline to AWS in a docker container</w:t>
-      </w:r>
-      <w:r>
-        <w:rPr>
-          <w:rFonts w:ascii="Times New Roman" w:hAnsi="Times New Roman" w:cs="Times New Roman"/>
-          <w:sz w:val="20"/>
-          <w:szCs w:val="20"/>
-        </w:rPr>
-        <w:t xml:space="preserve"> for automatically updating games</w:t>
-      </w:r>
-    </w:p>
-    <w:p>
-      <w:pPr>
-        <w:widowControl w:val="0"/>
-        <w:tabs>
-          <w:tab w:val="left" w:pos="3468"/>
-        </w:tabs>
-        <w:autoSpaceDE w:val="0"/>
-        <w:autoSpaceDN w:val="0"/>
-        <w:adjustRightInd w:val="0"/>
-        <w:spacing w:after="60" w:line="240" w:lineRule="auto"/>
-        <w:rPr>
-          <w:rFonts w:ascii="Times New Roman" w:hAnsi="Times New Roman" w:cs="Times New Roman"/>
-          <w:b/>
-          <w:bCs/>
-          <w:sz w:val="20"/>
-          <w:szCs w:val="20"/>
-        </w:rPr>
-      </w:pPr>
-      <w:proofErr w:type="spellStart"/>
-      <w:r>
-        <w:rPr>
-          <w:rFonts w:ascii="Times New Roman" w:hAnsi="Times New Roman" w:cs="Times New Roman"/>
-          <w:b/>
-          <w:bCs/>
-          <w:sz w:val="20"/>
-          <w:szCs w:val="20"/>
-        </w:rPr>
-        <w:t>Mobileware</w:t>
-      </w:r>
-      <w:proofErr w:type="spellEnd"/>
-      <w:r>
-        <w:rPr>
-          <w:rFonts w:ascii="Times New Roman" w:hAnsi="Times New Roman" w:cs="Times New Roman"/>
-          <w:b/>
-          <w:bCs/>
-          <w:sz w:val="20"/>
-          <w:szCs w:val="20"/>
-        </w:rPr>
-        <w:t xml:space="preserve"> Inc.</w:t>
-      </w:r>
-      <w:r>
-        <w:rPr>
-          <w:rFonts w:ascii="Times New Roman" w:hAnsi="Times New Roman" w:cs="Times New Roman"/>
-          <w:sz w:val="20"/>
-          <w:szCs w:val="20"/>
-        </w:rPr>
-        <w:t>,</w:t>
-      </w:r>
-      <w:r>
-        <w:rPr>
-          <w:rFonts w:ascii="Times New Roman" w:hAnsi="Times New Roman" w:cs="Times New Roman"/>
-          <w:b/>
-          <w:bCs/>
-          <w:sz w:val="20"/>
-          <w:szCs w:val="20"/>
-        </w:rPr>
-        <w:t xml:space="preserve"> </w:t>
-      </w:r>
-      <w:r>
-        <w:rPr>
-          <w:rFonts w:ascii="Times New Roman" w:hAnsi="Times New Roman" w:cs="Times New Roman"/>
-          <w:bCs/>
-          <w:i/>
-          <w:sz w:val="20"/>
-          <w:szCs w:val="20"/>
-        </w:rPr>
-        <w:t>Design Intern</w:t>
-      </w:r>
-      <w:r>
-        <w:rPr>
-          <w:rFonts w:ascii="Times New Roman" w:hAnsi="Times New Roman" w:cs="Times New Roman"/>
-          <w:b/>
-          <w:bCs/>
-          <w:sz w:val="20"/>
-          <w:szCs w:val="20"/>
-        </w:rPr>
-        <w:tab/>
-      </w:r>
-      <w:r>
-        <w:rPr>
-          <w:rFonts w:ascii="Times New Roman" w:hAnsi="Times New Roman" w:cs="Times New Roman"/>
-          <w:b/>
-          <w:bCs/>
-          <w:sz w:val="20"/>
-          <w:szCs w:val="20"/>
-        </w:rPr>
-        <w:tab/>
-        <w:t xml:space="preserve">             </w:t>
-      </w:r>
-      <w:r>
-        <w:rPr>
-          <w:rFonts w:ascii="Times New Roman" w:hAnsi="Times New Roman" w:cs="Times New Roman"/>
-          <w:b/>
-          <w:bCs/>
-          <w:sz w:val="20"/>
-          <w:szCs w:val="20"/>
-        </w:rPr>
-        <w:tab/>
-      </w:r>
-      <w:r>
-        <w:rPr>
-          <w:rFonts w:ascii="Times New Roman" w:hAnsi="Times New Roman" w:cs="Times New Roman"/>
-          <w:b/>
-          <w:bCs/>
-          <w:sz w:val="20"/>
-          <w:szCs w:val="20"/>
-        </w:rPr>
-        <w:tab/>
-        <w:t xml:space="preserve">          </w:t>
-      </w:r>
-      <w:r>
-        <w:rPr>
-          <w:rFonts w:ascii="Times New Roman" w:hAnsi="Times New Roman" w:cs="Times New Roman"/>
-          <w:b/>
-          <w:bCs/>
-          <w:sz w:val="20"/>
-          <w:szCs w:val="20"/>
-        </w:rPr>
-        <w:tab/>
-        <w:t xml:space="preserve">          </w:t>
-      </w:r>
-      <w:r>
-        <w:rPr>
-          <w:rFonts w:ascii="Times New Roman" w:hAnsi="Times New Roman" w:cs="Times New Roman"/>
-          <w:b/>
-          <w:bCs/>
-          <w:sz w:val="20"/>
-          <w:szCs w:val="20"/>
-        </w:rPr>
-        <w:tab/>
-      </w:r>
-      <w:r>
-        <w:rPr>
-          <w:rFonts w:ascii="Times New Roman" w:hAnsi="Times New Roman" w:cs="Times New Roman"/>
-          <w:b/>
-          <w:bCs/>
-          <w:sz w:val="20"/>
-          <w:szCs w:val="20"/>
-        </w:rPr>
-        <w:tab/>
-      </w:r>
-      <w:r>
-        <w:rPr>
-          <w:rFonts w:ascii="Times New Roman" w:hAnsi="Times New Roman" w:cs="Times New Roman"/>
-          <w:b/>
-          <w:bCs/>
-          <w:sz w:val="20"/>
-          <w:szCs w:val="20"/>
-        </w:rPr>
-        <w:tab/>
-      </w:r>
-      <w:r>
-        <w:rPr>
-          <w:rFonts w:ascii="Times New Roman" w:hAnsi="Times New Roman" w:cs="Times New Roman"/>
-          <w:b/>
-          <w:bCs/>
-          <w:sz w:val="20"/>
-          <w:szCs w:val="20"/>
-        </w:rPr>
-        <w:tab/>
-        <w:t xml:space="preserve"> </w:t>
-      </w:r>
-      <w:r>
-        <w:rPr>
-          <w:rFonts w:ascii="Times New Roman" w:hAnsi="Times New Roman" w:cs="Times New Roman"/>
-          <w:b/>
-          <w:bCs/>
-          <w:sz w:val="20"/>
-          <w:szCs w:val="20"/>
-        </w:rPr>
-        <w:t>May 2020 – August 2020</w:t>
-      </w:r>
-    </w:p>
-    <w:p>
-      <w:pPr>
-        <w:pStyle w:val="ListParagraph"/>
-        <w:widowControl w:val="0"/>
-        <w:numPr>
-          <w:ilvl w:val="0"/>
-          <w:numId w:val="24"/>
-        </w:numPr>
-        <w:autoSpaceDE w:val="0"/>
-        <w:autoSpaceDN w:val="0"/>
-        <w:adjustRightInd w:val="0"/>
-        <w:spacing w:after="60" w:line="240" w:lineRule="auto"/>
-        <w:rPr>
-          <w:rFonts w:ascii="Times New Roman" w:hAnsi="Times New Roman" w:cs="Times New Roman"/>
-          <w:b/>
-          <w:spacing w:val="-1"/>
-          <w:sz w:val="20"/>
-          <w:szCs w:val="20"/>
-        </w:rPr>
-      </w:pPr>
-      <w:r>
-        <w:rPr>
-          <w:rFonts w:ascii="Times New Roman" w:hAnsi="Times New Roman" w:cs="Times New Roman"/>
-          <w:sz w:val="20"/>
-          <w:szCs w:val="20"/>
-          <w:shd w:val="clear" w:color="auto" w:fill="FFFFFF"/>
-        </w:rPr>
-        <w:t>Designed logos, custom icons, promotional images, and mockups to improve usability for commuter schedule app and finance tracking website using Sketch and Figma</w:t>
+      <w:r>
+        <w:rPr>
+          <w:rFonts w:ascii="Times New Roman" w:hAnsi="Times New Roman" w:cs="Times New Roman"/>
+          <w:color w:val="000000" w:themeColor="text1"/>
+          <w:sz w:val="20"/>
+          <w:szCs w:val="20"/>
+        </w:rPr>
+        <w:t>using the Unreal Engine</w:t>
       </w:r>
     </w:p>
     <w:p>
@@ -4578,13 +4678,58 @@
           <w:sz w:val="20"/>
           <w:szCs w:val="20"/>
         </w:rPr>
-        <w:t>, Atom, Eclipse, Figma, Sketch, iMovie, &amp; Unreal Engine</w:t>
+        <w:t>, Atom, Eclipse, Figma, Sketch, iMovie, Unreal Engine</w:t>
+      </w:r>
+      <w:r>
+        <w:rPr>
+          <w:rFonts w:ascii="Times New Roman" w:hAnsi="Times New Roman" w:cs="Times New Roman"/>
+          <w:bCs/>
+          <w:sz w:val="20"/>
+          <w:szCs w:val="20"/>
+        </w:rPr>
+        <w:t>,</w:t>
+      </w:r>
+      <w:r>
+        <w:rPr>
+          <w:rFonts w:ascii="Times New Roman" w:hAnsi="Times New Roman" w:cs="Times New Roman"/>
+          <w:bCs/>
+          <w:sz w:val="20"/>
+          <w:szCs w:val="20"/>
+        </w:rPr>
+        <w:t xml:space="preserve"> Unity,</w:t>
+      </w:r>
+      <w:r>
+        <w:rPr>
+          <w:rFonts w:ascii="Times New Roman" w:hAnsi="Times New Roman" w:cs="Times New Roman"/>
+          <w:bCs/>
+          <w:sz w:val="20"/>
+          <w:szCs w:val="20"/>
+        </w:rPr>
+        <w:t xml:space="preserve"> </w:t>
+      </w:r>
+      <w:r>
+        <w:rPr>
+          <w:rFonts w:ascii="Times New Roman" w:hAnsi="Times New Roman" w:cs="Times New Roman"/>
+          <w:bCs/>
+          <w:sz w:val="20"/>
+          <w:szCs w:val="20"/>
+        </w:rPr>
+        <w:t>&amp;</w:t>
+      </w:r>
+      <w:r>
+        <w:rPr>
+          <w:rFonts w:ascii="Times New Roman" w:hAnsi="Times New Roman" w:cs="Times New Roman"/>
+          <w:bCs/>
+          <w:sz w:val="20"/>
+          <w:szCs w:val="20"/>
+        </w:rPr>
+        <w:t xml:space="preserve"> Blender</w:t>
       </w:r>
     </w:p>
     <w:sectPr>
       <w:type w:val="continuous"/>
       <w:pgSz w:w="12240" w:h="15840"/>
-      <w:pgMar w:top="720" w:right="720" w:bottom="360" w:left="720" w:header="720" w:footer="720" w:gutter="0"/>
+      <w:pgMar w:top="432" w:right="720" w:bottom="360" w:left="720" w:header="720" w:footer="720" w:gutter="0"/>
       <w:cols w:space="720"/>
       <w:noEndnote/>
       <w:docGrid w:linePitch="299"/>
@@ -5125,6 +5270,119 @@
     </w:lvl>
   </w:abstractNum>
   <w:abstractNum w:abstractNumId="4" w15:restartNumberingAfterBreak="0">
+    <w:nsid w:val="0F9E45CB"/>
+    <w:multiLevelType w:val="hybridMultilevel"/>
+    <w:tmpl w:val="6F5CBB72"/>
+    <w:lvl w:ilvl="0" w:tplc="04090001">
+      <w:start w:val="1"/>
+      <w:numFmt w:val="bullet"/>
+      <w:lvlText w:val=""/>
+      <w:lvlJc w:val="left"/>
+      <w:pPr>
+        <w:ind w:left="720" w:hanging="360"/>
+      </w:pPr>
+      <w:rPr>
+        <w:rFonts w:ascii="Symbol" w:hAnsi="Symbol" w:hint="default"/>
+      </w:rPr>
+    </w:lvl>
+    <w:lvl w:ilvl="1" w:tplc="04090003" w:tentative="1">
+      <w:start w:val="1"/>
+      <w:numFmt w:val="bullet"/>
+      <w:lvlText w:val="o"/>
+      <w:lvlJc w:val="left"/>
+      <w:pPr>
+        <w:ind w:left="1440" w:hanging="360"/>
+      </w:pPr>
+      <w:rPr>
+        <w:rFonts w:ascii="Courier New" w:hAnsi="Courier New" w:cs="Courier New" w:hint="default"/>
+      </w:rPr>
+    </w:lvl>
+    <w:lvl w:ilvl="2" w:tplc="04090005" w:tentative="1">
+      <w:start w:val="1"/>
+      <w:numFmt w:val="bullet"/>
+      <w:lvlText w:val=""/>
+      <w:lvlJc w:val="left"/>
+      <w:pPr>
+        <w:ind w:left="2160" w:hanging="360"/>
+      </w:pPr>
+      <w:rPr>
+        <w:rFonts w:ascii="Wingdings" w:hAnsi="Wingdings" w:hint="default"/>
+      </w:rPr>
+    </w:lvl>
+    <w:lvl w:ilvl="3" w:tplc="04090001" w:tentative="1">
+      <w:start w:val="1"/>
+      <w:numFmt w:val="bullet"/>
+      <w:lvlText w:val=""/>
+      <w:lvlJc w:val="left"/>
+      <w:pPr>
+        <w:ind w:left="2880" w:hanging="360"/>
+      </w:pPr>
+      <w:rPr>
+        <w:rFonts w:ascii="Symbol" w:hAnsi="Symbol" w:hint="default"/>
+      </w:rPr>
+    </w:lvl>
+    <w:lvl w:ilvl="4" w:tplc="04090003" w:tentative="1">
+      <w:start w:val="1"/>
+      <w:numFmt w:val="bullet"/>
+      <w:lvlText w:val="o"/>
+      <w:lvlJc w:val="left"/>
+      <w:pPr>
+        <w:ind w:left="3600" w:hanging="360"/>
+      </w:pPr>
+      <w:rPr>
+        <w:rFonts w:ascii="Courier New" w:hAnsi="Courier New" w:cs="Courier New" w:hint="default"/>
+      </w:rPr>
+    </w:lvl>
+    <w:lvl w:ilvl="5" w:tplc="04090005" w:tentative="1">
+      <w:start w:val="1"/>
+      <w:numFmt w:val="bullet"/>
+      <w:lvlText w:val=""/>
+      <w:lvlJc w:val="left"/>
+      <w:pPr>
+        <w:ind w:left="4320" w:hanging="360"/>
+      </w:pPr>
+      <w:rPr>
+        <w:rFonts w:ascii="Wingdings" w:hAnsi="Wingdings" w:hint="default"/>
+      </w:rPr>
+    </w:lvl>
+    <w:lvl w:ilvl="6" w:tplc="04090001" w:tentative="1">
+      <w:start w:val="1"/>
+      <w:numFmt w:val="bullet"/>
+      <w:lvlText w:val=""/>
+      <w:lvlJc w:val="left"/>
+      <w:pPr>
+        <w:ind w:left="5040" w:hanging="360"/>
+      </w:pPr>
+      <w:rPr>
+        <w:rFonts w:ascii="Symbol" w:hAnsi="Symbol" w:hint="default"/>
+      </w:rPr>
+    </w:lvl>
+    <w:lvl w:ilvl="7" w:tplc="04090003" w:tentative="1">
+      <w:start w:val="1"/>
+      <w:numFmt w:val="bullet"/>
+      <w:lvlText w:val="o"/>
+      <w:lvlJc w:val="left"/>
+      <w:pPr>
+        <w:ind w:left="5760" w:hanging="360"/>
+      </w:pPr>
+      <w:rPr>
+        <w:rFonts w:ascii="Courier New" w:hAnsi="Courier New" w:cs="Courier New" w:hint="default"/>
+      </w:rPr>
+    </w:lvl>
+    <w:lvl w:ilvl="8" w:tplc="04090005" w:tentative="1">
+      <w:start w:val="1"/>
+      <w:numFmt w:val="bullet"/>
+      <w:lvlText w:val=""/>
+      <w:lvlJc w:val="left"/>
+      <w:pPr>
+        <w:ind w:left="6480" w:hanging="360"/>
+      </w:pPr>
+      <w:rPr>
+        <w:rFonts w:ascii="Wingdings" w:hAnsi="Wingdings" w:hint="default"/>
+      </w:rPr>
+    </w:lvl>
+  </w:abstractNum>
+  <w:abstractNum w:abstractNumId="5" w15:restartNumberingAfterBreak="0">
     <w:nsid w:val="101078D8"/>
     <w:multiLevelType w:val="hybridMultilevel"/>
     <w:tmpl w:val="B78AC5A8"/>
@@ -5237,7 +5495,7 @@
       </w:rPr>
     </w:lvl>
   </w:abstractNum>
-  <w:abstractNum w:abstractNumId="5" w15:restartNumberingAfterBreak="0">
+  <w:abstractNum w:abstractNumId="6" w15:restartNumberingAfterBreak="0">
     <w:nsid w:val="16F03551"/>
     <w:multiLevelType w:val="hybridMultilevel"/>
     <w:tmpl w:val="31FA9246"/>
@@ -5350,7 +5608,7 @@
       </w:rPr>
     </w:lvl>
   </w:abstractNum>
-  <w:abstractNum w:abstractNumId="6" w15:restartNumberingAfterBreak="0">
+  <w:abstractNum w:abstractNumId="7" w15:restartNumberingAfterBreak="0">
     <w:nsid w:val="1B6766BE"/>
     <w:multiLevelType w:val="multilevel"/>
     <w:tmpl w:val="BCF4530A"/>
@@ -5499,7 +5757,7 @@
       </w:rPr>
     </w:lvl>
   </w:abstractNum>
-  <w:abstractNum w:abstractNumId="7" w15:restartNumberingAfterBreak="0">
+  <w:abstractNum w:abstractNumId="8" w15:restartNumberingAfterBreak="0">
     <w:nsid w:val="1FD02843"/>
     <w:multiLevelType w:val="hybridMultilevel"/>
     <w:tmpl w:val="8D883526"/>
@@ -5612,7 +5870,7 @@
       </w:rPr>
     </w:lvl>
   </w:abstractNum>
-  <w:abstractNum w:abstractNumId="8" w15:restartNumberingAfterBreak="0">
+  <w:abstractNum w:abstractNumId="9" w15:restartNumberingAfterBreak="0">
     <w:nsid w:val="20AA4937"/>
     <w:multiLevelType w:val="hybridMultilevel"/>
     <w:tmpl w:val="F86C0F84"/>
@@ -5725,7 +5983,7 @@
       </w:rPr>
     </w:lvl>
   </w:abstractNum>
-  <w:abstractNum w:abstractNumId="9" w15:restartNumberingAfterBreak="0">
+  <w:abstractNum w:abstractNumId="10" w15:restartNumberingAfterBreak="0">
     <w:nsid w:val="23215355"/>
     <w:multiLevelType w:val="hybridMultilevel"/>
     <w:tmpl w:val="3CEC8040"/>
@@ -5838,7 +6096,7 @@
       </w:rPr>
     </w:lvl>
   </w:abstractNum>
-  <w:abstractNum w:abstractNumId="10" w15:restartNumberingAfterBreak="0">
+  <w:abstractNum w:abstractNumId="11" w15:restartNumberingAfterBreak="0">
     <w:nsid w:val="267626E7"/>
     <w:multiLevelType w:val="hybridMultilevel"/>
     <w:tmpl w:val="45B6AEFA"/>
@@ -5951,7 +6209,7 @@
       </w:rPr>
     </w:lvl>
   </w:abstractNum>
-  <w:abstractNum w:abstractNumId="11" w15:restartNumberingAfterBreak="0">
+  <w:abstractNum w:abstractNumId="12" w15:restartNumberingAfterBreak="0">
     <w:nsid w:val="2ED97DDA"/>
     <w:multiLevelType w:val="hybridMultilevel"/>
     <w:tmpl w:val="484607DE"/>
@@ -6064,7 +6322,7 @@
       </w:rPr>
     </w:lvl>
   </w:abstractNum>
-  <w:abstractNum w:abstractNumId="12" w15:restartNumberingAfterBreak="0">
+  <w:abstractNum w:abstractNumId="13" w15:restartNumberingAfterBreak="0">
     <w:nsid w:val="2EDF5735"/>
     <w:multiLevelType w:val="hybridMultilevel"/>
     <w:tmpl w:val="B99AF33A"/>
@@ -6177,7 +6435,7 @@
       </w:rPr>
     </w:lvl>
   </w:abstractNum>
-  <w:abstractNum w:abstractNumId="13" w15:restartNumberingAfterBreak="0">
+  <w:abstractNum w:abstractNumId="14" w15:restartNumberingAfterBreak="0">
     <w:nsid w:val="326333BE"/>
     <w:multiLevelType w:val="hybridMultilevel"/>
     <w:tmpl w:val="57247EB2"/>
@@ -6290,7 +6548,7 @@
       </w:rPr>
     </w:lvl>
   </w:abstractNum>
-  <w:abstractNum w:abstractNumId="14" w15:restartNumberingAfterBreak="0">
+  <w:abstractNum w:abstractNumId="15" w15:restartNumberingAfterBreak="0">
     <w:nsid w:val="41A519F4"/>
     <w:multiLevelType w:val="hybridMultilevel"/>
     <w:tmpl w:val="D3FE6600"/>
@@ -6403,7 +6661,7 @@
       </w:rPr>
     </w:lvl>
   </w:abstractNum>
-  <w:abstractNum w:abstractNumId="15" w15:restartNumberingAfterBreak="0">
+  <w:abstractNum w:abstractNumId="16" w15:restartNumberingAfterBreak="0">
     <w:nsid w:val="41A77839"/>
     <w:multiLevelType w:val="hybridMultilevel"/>
     <w:tmpl w:val="CC489000"/>
@@ -6516,7 +6774,7 @@
       </w:rPr>
     </w:lvl>
   </w:abstractNum>
-  <w:abstractNum w:abstractNumId="16" w15:restartNumberingAfterBreak="0">
+  <w:abstractNum w:abstractNumId="17" w15:restartNumberingAfterBreak="0">
     <w:nsid w:val="487A2D37"/>
     <w:multiLevelType w:val="hybridMultilevel"/>
     <w:tmpl w:val="B366EA3E"/>
@@ -6629,7 +6887,7 @@
       </w:rPr>
     </w:lvl>
   </w:abstractNum>
-  <w:abstractNum w:abstractNumId="17" w15:restartNumberingAfterBreak="0">
+  <w:abstractNum w:abstractNumId="18" w15:restartNumberingAfterBreak="0">
     <w:nsid w:val="4AA55252"/>
     <w:multiLevelType w:val="hybridMultilevel"/>
     <w:tmpl w:val="8850FBC2"/>
@@ -6742,7 +7000,7 @@
       </w:rPr>
     </w:lvl>
   </w:abstractNum>
-  <w:abstractNum w:abstractNumId="18" w15:restartNumberingAfterBreak="0">
+  <w:abstractNum w:abstractNumId="19" w15:restartNumberingAfterBreak="0">
     <w:nsid w:val="4E5855CC"/>
     <w:multiLevelType w:val="hybridMultilevel"/>
     <w:tmpl w:val="DDEE8B5A"/>
@@ -6855,7 +7113,7 @@
       </w:rPr>
     </w:lvl>
   </w:abstractNum>
-  <w:abstractNum w:abstractNumId="19" w15:restartNumberingAfterBreak="0">
+  <w:abstractNum w:abstractNumId="20" w15:restartNumberingAfterBreak="0">
     <w:nsid w:val="55043D32"/>
     <w:multiLevelType w:val="hybridMultilevel"/>
     <w:tmpl w:val="1726897A"/>
@@ -6968,7 +7226,7 @@
       </w:rPr>
     </w:lvl>
   </w:abstractNum>
-  <w:abstractNum w:abstractNumId="20" w15:restartNumberingAfterBreak="0">
+  <w:abstractNum w:abstractNumId="21" w15:restartNumberingAfterBreak="0">
     <w:nsid w:val="72E47297"/>
     <w:multiLevelType w:val="hybridMultilevel"/>
     <w:tmpl w:val="ECD8AFE0"/>
@@ -7081,7 +7339,7 @@
       </w:rPr>
     </w:lvl>
   </w:abstractNum>
-  <w:abstractNum w:abstractNumId="21" w15:restartNumberingAfterBreak="0">
+  <w:abstractNum w:abstractNumId="22" w15:restartNumberingAfterBreak="0">
     <w:nsid w:val="77181D89"/>
     <w:multiLevelType w:val="hybridMultilevel"/>
     <w:tmpl w:val="7B80821C"/>
@@ -7194,7 +7452,7 @@
       </w:rPr>
     </w:lvl>
   </w:abstractNum>
-  <w:abstractNum w:abstractNumId="22" w15:restartNumberingAfterBreak="0">
+  <w:abstractNum w:abstractNumId="23" w15:restartNumberingAfterBreak="0">
     <w:nsid w:val="79D22DB6"/>
     <w:multiLevelType w:val="hybridMultilevel"/>
     <w:tmpl w:val="92B8FF9E"/>
@@ -7307,7 +7565,7 @@
       </w:rPr>
     </w:lvl>
   </w:abstractNum>
-  <w:abstractNum w:abstractNumId="23" w15:restartNumberingAfterBreak="0">
+  <w:abstractNum w:abstractNumId="24" w15:restartNumberingAfterBreak="0">
     <w:nsid w:val="7DB55A75"/>
     <w:multiLevelType w:val="hybridMultilevel"/>
     <w:tmpl w:val="1458CE2C"/>
@@ -7421,25 +7679,25 @@
     </w:lvl>
   </w:abstractNum>
   <w:num w:numId="1">
-    <w:abstractNumId w:val="11"/>
+    <w:abstractNumId w:val="12"/>
   </w:num>
   <w:num w:numId="2">
-    <w:abstractNumId w:val="7"/>
+    <w:abstractNumId w:val="8"/>
   </w:num>
   <w:num w:numId="3">
     <w:abstractNumId w:val="0"/>
   </w:num>
   <w:num w:numId="4">
-    <w:abstractNumId w:val="15"/>
+    <w:abstractNumId w:val="16"/>
   </w:num>
   <w:num w:numId="5">
-    <w:abstractNumId w:val="9"/>
+    <w:abstractNumId w:val="10"/>
   </w:num>
   <w:num w:numId="6">
-    <w:abstractNumId w:val="19"/>
+    <w:abstractNumId w:val="20"/>
   </w:num>
   <w:num w:numId="7">
-    <w:abstractNumId w:val="20"/>
+    <w:abstractNumId w:val="21"/>
   </w:num>
   <w:num w:numId="8">
     <w:abstractNumId w:val="2"/>
@@ -7448,49 +7706,52 @@
     <w:abstractNumId w:val="1"/>
   </w:num>
   <w:num w:numId="10">
-    <w:abstractNumId w:val="22"/>
+    <w:abstractNumId w:val="23"/>
   </w:num>
   <w:num w:numId="11">
     <w:abstractNumId w:val="3"/>
   </w:num>
   <w:num w:numId="12">
+    <w:abstractNumId w:val="6"/>
+  </w:num>
+  <w:num w:numId="13">
+    <w:abstractNumId w:val="11"/>
+  </w:num>
+  <w:num w:numId="14">
+    <w:abstractNumId w:val="22"/>
+  </w:num>
+  <w:num w:numId="15">
+    <w:abstractNumId w:val="7"/>
+  </w:num>
+  <w:num w:numId="16">
+    <w:abstractNumId w:val="14"/>
+  </w:num>
+  <w:num w:numId="17">
+    <w:abstractNumId w:val="19"/>
+  </w:num>
+  <w:num w:numId="18">
+    <w:abstractNumId w:val="13"/>
+  </w:num>
+  <w:num w:numId="19">
+    <w:abstractNumId w:val="15"/>
+  </w:num>
+  <w:num w:numId="20">
+    <w:abstractNumId w:val="24"/>
+  </w:num>
+  <w:num w:numId="21">
+    <w:abstractNumId w:val="17"/>
+  </w:num>
+  <w:num w:numId="22">
+    <w:abstractNumId w:val="18"/>
+  </w:num>
+  <w:num w:numId="23">
     <w:abstractNumId w:val="5"/>
   </w:num>
-  <w:num w:numId="13">
-    <w:abstractNumId w:val="10"/>
+  <w:num w:numId="24">
+    <w:abstractNumId w:val="9"/>
   </w:num>
-  <w:num w:numId="14">
-    <w:abstractNumId w:val="21"/>
-  </w:num>
-  <w:num w:numId="15">
-    <w:abstractNumId w:val="6"/>
-  </w:num>
-  <w:num w:numId="16">
-    <w:abstractNumId w:val="13"/>
-  </w:num>
-  <w:num w:numId="17">
-    <w:abstractNumId w:val="18"/>
-  </w:num>
-  <w:num w:numId="18">
-    <w:abstractNumId w:val="12"/>
-  </w:num>
-  <w:num w:numId="19">
-    <w:abstractNumId w:val="14"/>
-  </w:num>
-  <w:num w:numId="20">
-    <w:abstractNumId w:val="23"/>
-  </w:num>
-  <w:num w:numId="21">
-    <w:abstractNumId w:val="16"/>
-  </w:num>
-  <w:num w:numId="22">
-    <w:abstractNumId w:val="17"/>
-  </w:num>
-  <w:num w:numId="23">
+  <w:num w:numId="25">
     <w:abstractNumId w:val="4"/>
-  </w:num>
-  <w:num w:numId="24">
-    <w:abstractNumId w:val="8"/>
   </w:num>
 </w:numbering>
 </file>

</xml_diff>

<commit_message>
updated resume as of 8/9/21
</commit_message>
<xml_diff>
--- a/files/Zhang_Samantha.docx
+++ b/files/Zhang_Samantha.docx
@@ -14,6 +14,7 @@
           <w:rFonts w:ascii="Times New Roman" w:hAnsi="Times New Roman" w:cs="Times New Roman"/>
           <w:b/>
           <w:bCs/>
+          <w:color w:val="000000" w:themeColor="text1"/>
           <w:sz w:val="40"/>
           <w:szCs w:val="40"/>
         </w:rPr>
@@ -23,6 +24,7 @@
           <w:rFonts w:ascii="Times New Roman" w:hAnsi="Times New Roman" w:cs="Times New Roman"/>
           <w:b/>
           <w:bCs/>
+          <w:color w:val="000000" w:themeColor="text1"/>
           <w:sz w:val="40"/>
           <w:szCs w:val="40"/>
         </w:rPr>
@@ -33,6 +35,7 @@
           <w:rFonts w:ascii="Times New Roman" w:hAnsi="Times New Roman" w:cs="Times New Roman"/>
           <w:b/>
           <w:bCs/>
+          <w:color w:val="000000" w:themeColor="text1"/>
           <w:sz w:val="40"/>
           <w:szCs w:val="40"/>
         </w:rPr>
@@ -43,6 +46,7 @@
           <w:rFonts w:ascii="Times New Roman" w:hAnsi="Times New Roman" w:cs="Times New Roman"/>
           <w:b/>
           <w:bCs/>
+          <w:color w:val="000000" w:themeColor="text1"/>
           <w:sz w:val="40"/>
           <w:szCs w:val="40"/>
         </w:rPr>
@@ -53,6 +57,7 @@
           <w:rFonts w:ascii="Times New Roman" w:hAnsi="Times New Roman" w:cs="Times New Roman"/>
           <w:b/>
           <w:bCs/>
+          <w:color w:val="000000" w:themeColor="text1"/>
           <w:sz w:val="40"/>
           <w:szCs w:val="40"/>
         </w:rPr>
@@ -1427,6 +1432,26 @@
           <w:sz w:val="20"/>
           <w:szCs w:val="20"/>
         </w:rPr>
+        <w:t xml:space="preserve"> June 2021 </w:t>
+      </w:r>
+      <w:r>
+        <w:rPr>
+          <w:rFonts w:ascii="Times New Roman" w:hAnsi="Times New Roman" w:cs="Times New Roman"/>
+          <w:b/>
+          <w:bCs/>
+          <w:sz w:val="20"/>
+          <w:szCs w:val="20"/>
+        </w:rPr>
+        <w:t>–</w:t>
+      </w:r>
+      <w:r>
+        <w:rPr>
+          <w:rFonts w:ascii="Times New Roman" w:hAnsi="Times New Roman" w:cs="Times New Roman"/>
+          <w:b/>
+          <w:bCs/>
+          <w:sz w:val="20"/>
+          <w:szCs w:val="20"/>
+        </w:rPr>
         <w:t xml:space="preserve"> </w:t>
       </w:r>
       <w:r>
@@ -1437,17 +1462,7 @@
           <w:sz w:val="20"/>
           <w:szCs w:val="20"/>
         </w:rPr>
-        <w:t xml:space="preserve">   </w:t>
-      </w:r>
-      <w:r>
-        <w:rPr>
-          <w:rFonts w:ascii="Times New Roman" w:hAnsi="Times New Roman" w:cs="Times New Roman"/>
-          <w:b/>
-          <w:bCs/>
-          <w:sz w:val="20"/>
-          <w:szCs w:val="20"/>
-        </w:rPr>
-        <w:t>June 2021 - Present</w:t>
+        <w:t>July 2021</w:t>
       </w:r>
     </w:p>
     <w:p>
@@ -1523,7 +1538,23 @@
           <w:sz w:val="20"/>
           <w:szCs w:val="20"/>
         </w:rPr>
-        <w:t>Humanizing NPCs by using data derived from acting footage to train a Recurrent Neural Network for determining and animating lifelike NPC facial expressions for Neural Networks for Meta-Emotions research project</w:t>
+        <w:t xml:space="preserve">Humanizing NPCs by using data derived from acting footage to train a Recurrent Neural Network for determining and animating lifelike NPC facial expressions </w:t>
+      </w:r>
+      <w:r>
+        <w:rPr>
+          <w:rFonts w:ascii="Times New Roman" w:hAnsi="Times New Roman" w:cs="Times New Roman"/>
+          <w:sz w:val="20"/>
+          <w:szCs w:val="20"/>
+        </w:rPr>
+        <w:t xml:space="preserve">in Unity </w:t>
+      </w:r>
+      <w:r>
+        <w:rPr>
+          <w:rFonts w:ascii="Times New Roman" w:hAnsi="Times New Roman" w:cs="Times New Roman"/>
+          <w:sz w:val="20"/>
+          <w:szCs w:val="20"/>
+        </w:rPr>
+        <w:t>for Neural Networks for Meta-Emotions research project</w:t>
       </w:r>
     </w:p>
     <w:p>

</xml_diff>